<commit_message>
Updated Notes to include CI CD.
</commit_message>
<xml_diff>
--- a/Notes.docx
+++ b/Notes.docx
@@ -1222,18 +1222,6 @@
         </w:rPr>
         <w:t>Browse your website</w:t>
       </w:r>
-      <w:hyperlink r:id="rId12" w:anchor="_browse-your-website" w:history="1">
-        <w:r>
-          <w:rPr>
-            <w:rStyle w:val="Hyperlink"/>
-            <w:rFonts w:ascii="Segoe UI" w:hAnsi="Segoe UI" w:cs="Segoe UI"/>
-            <w:b w:val="0"/>
-            <w:bCs w:val="0"/>
-            <w:color w:val="0072BE"/>
-          </w:rPr>
-          <w:t>#</w:t>
-        </w:r>
-      </w:hyperlink>
     </w:p>
     <w:p>
       <w:pPr>
@@ -1254,7 +1242,6 @@
       </w:r>
     </w:p>
     <w:p>
-      <w:bookmarkStart w:id="0" w:name="_GoBack"/>
       <w:r>
         <w:rPr>
           <w:noProof/>
@@ -1265,6 +1252,137 @@
             <wp:extent cx="4004512" cy="3170583"/>
             <wp:effectExtent l="0" t="0" r="0" b="0"/>
             <wp:docPr id="4" name="Picture 4"/>
+            <wp:cNvGraphicFramePr>
+              <a:graphicFrameLocks xmlns:a="http://schemas.openxmlformats.org/drawingml/2006/main" noChangeAspect="1"/>
+            </wp:cNvGraphicFramePr>
+            <a:graphic xmlns:a="http://schemas.openxmlformats.org/drawingml/2006/main">
+              <a:graphicData uri="http://schemas.openxmlformats.org/drawingml/2006/picture">
+                <pic:pic xmlns:pic="http://schemas.openxmlformats.org/drawingml/2006/picture">
+                  <pic:nvPicPr>
+                    <pic:cNvPr id="1" name=""/>
+                    <pic:cNvPicPr/>
+                  </pic:nvPicPr>
+                  <pic:blipFill>
+                    <a:blip r:embed="rId12"/>
+                    <a:stretch>
+                      <a:fillRect/>
+                    </a:stretch>
+                  </pic:blipFill>
+                  <pic:spPr>
+                    <a:xfrm>
+                      <a:off x="0" y="0"/>
+                      <a:ext cx="4006196" cy="3171916"/>
+                    </a:xfrm>
+                    <a:prstGeom prst="rect">
+                      <a:avLst/>
+                    </a:prstGeom>
+                  </pic:spPr>
+                </pic:pic>
+              </a:graphicData>
+            </a:graphic>
+          </wp:inline>
+        </w:drawing>
+      </w:r>
+    </w:p>
+    <w:p>
+      <w:pPr>
+        <w:pStyle w:val="Heading2"/>
+        <w:shd w:val="clear" w:color="auto" w:fill="FFFFFF"/>
+        <w:spacing w:before="450" w:beforeAutospacing="0" w:after="150" w:afterAutospacing="0"/>
+        <w:rPr>
+          <w:rFonts w:ascii="Segoe UI" w:hAnsi="Segoe UI" w:cs="Segoe UI"/>
+          <w:b w:val="0"/>
+          <w:bCs w:val="0"/>
+          <w:color w:val="444444"/>
+        </w:rPr>
+      </w:pPr>
+      <w:r>
+        <w:rPr>
+          <w:rFonts w:ascii="Segoe UI" w:hAnsi="Segoe UI" w:cs="Segoe UI"/>
+          <w:b w:val="0"/>
+          <w:bCs w:val="0"/>
+          <w:color w:val="444444"/>
+        </w:rPr>
+        <w:t>Azure CI/CD</w:t>
+      </w:r>
+    </w:p>
+    <w:p>
+      <w:pPr>
+        <w:pStyle w:val="ListParagraph"/>
+        <w:numPr>
+          <w:ilvl w:val="0"/>
+          <w:numId w:val="2"/>
+        </w:numPr>
+        <w:shd w:val="clear" w:color="auto" w:fill="FFFFFF"/>
+        <w:spacing w:before="450" w:after="150" w:line="240" w:lineRule="auto"/>
+        <w:outlineLvl w:val="1"/>
+        <w:rPr>
+          <w:rFonts w:ascii="Segoe UI" w:eastAsia="Times New Roman" w:hAnsi="Segoe UI" w:cs="Segoe UI"/>
+          <w:color w:val="444444"/>
+          <w:sz w:val="36"/>
+          <w:szCs w:val="36"/>
+        </w:rPr>
+      </w:pPr>
+      <w:r>
+        <w:rPr>
+          <w:rFonts w:ascii="Segoe UI" w:hAnsi="Segoe UI" w:cs="Segoe UI"/>
+          <w:color w:val="444444"/>
+        </w:rPr>
+        <w:t xml:space="preserve">Create DevOps </w:t>
+      </w:r>
+      <w:proofErr w:type="spellStart"/>
+      <w:r>
+        <w:rPr>
+          <w:rFonts w:ascii="Segoe UI" w:hAnsi="Segoe UI" w:cs="Segoe UI"/>
+          <w:color w:val="444444"/>
+        </w:rPr>
+        <w:t>project</w:t>
+      </w:r>
+      <w:r>
+        <w:rPr>
+          <w:rFonts w:ascii="Segoe UI" w:hAnsi="Segoe UI" w:cs="Segoe UI"/>
+          <w:color w:val="444444"/>
+        </w:rPr>
+        <w:t>Open</w:t>
+      </w:r>
+      <w:proofErr w:type="spellEnd"/>
+      <w:r>
+        <w:rPr>
+          <w:rFonts w:ascii="Segoe UI" w:hAnsi="Segoe UI" w:cs="Segoe UI"/>
+          <w:color w:val="444444"/>
+        </w:rPr>
+        <w:t xml:space="preserve"> your application</w:t>
+      </w:r>
+      <w:r>
+        <w:rPr>
+          <w:rFonts w:ascii="Segoe UI" w:hAnsi="Segoe UI" w:cs="Segoe UI"/>
+          <w:color w:val="444444"/>
+        </w:rPr>
+        <w:t xml:space="preserve"> – Bring your own Code.</w:t>
+      </w:r>
+    </w:p>
+    <w:p>
+      <w:pPr>
+        <w:pStyle w:val="ListParagraph"/>
+        <w:shd w:val="clear" w:color="auto" w:fill="FFFFFF"/>
+        <w:spacing w:before="450" w:after="150" w:line="240" w:lineRule="auto"/>
+        <w:outlineLvl w:val="1"/>
+        <w:rPr>
+          <w:rFonts w:ascii="Segoe UI" w:eastAsia="Times New Roman" w:hAnsi="Segoe UI" w:cs="Segoe UI"/>
+          <w:color w:val="444444"/>
+          <w:sz w:val="36"/>
+          <w:szCs w:val="36"/>
+        </w:rPr>
+      </w:pPr>
+      <w:r>
+        <w:rPr>
+          <w:noProof/>
+        </w:rPr>
+        <w:drawing>
+          <wp:inline distT="0" distB="0" distL="0" distR="0" wp14:anchorId="48FAB8E8" wp14:editId="125FE5E5">
+            <wp:extent cx="5943600" cy="3672840"/>
+            <wp:effectExtent l="0" t="0" r="0" b="3810"/>
+            <wp:docPr id="5" name="Picture 5"/>
             <wp:cNvGraphicFramePr>
               <a:graphicFrameLocks xmlns:a="http://schemas.openxmlformats.org/drawingml/2006/main" noChangeAspect="1"/>
             </wp:cNvGraphicFramePr>
@@ -1284,7 +1402,7 @@
                   <pic:spPr>
                     <a:xfrm>
                       <a:off x="0" y="0"/>
-                      <a:ext cx="4006196" cy="3171916"/>
+                      <a:ext cx="5943600" cy="3672840"/>
                     </a:xfrm>
                     <a:prstGeom prst="rect">
                       <a:avLst/>
@@ -1296,7 +1414,2234 @@
           </wp:inline>
         </w:drawing>
       </w:r>
+    </w:p>
+    <w:p>
+      <w:pPr>
+        <w:pStyle w:val="ListParagraph"/>
+        <w:shd w:val="clear" w:color="auto" w:fill="FFFFFF"/>
+        <w:spacing w:before="450" w:after="150" w:line="240" w:lineRule="auto"/>
+        <w:outlineLvl w:val="1"/>
+        <w:rPr>
+          <w:rFonts w:ascii="Segoe UI" w:hAnsi="Segoe UI" w:cs="Segoe UI"/>
+          <w:color w:val="444444"/>
+        </w:rPr>
+      </w:pPr>
+    </w:p>
+    <w:p>
+      <w:pPr>
+        <w:pStyle w:val="ListParagraph"/>
+        <w:numPr>
+          <w:ilvl w:val="0"/>
+          <w:numId w:val="2"/>
+        </w:numPr>
+        <w:shd w:val="clear" w:color="auto" w:fill="FFFFFF"/>
+        <w:spacing w:before="450" w:after="150" w:line="240" w:lineRule="auto"/>
+        <w:outlineLvl w:val="1"/>
+        <w:rPr>
+          <w:rFonts w:ascii="Segoe UI" w:hAnsi="Segoe UI" w:cs="Segoe UI"/>
+          <w:color w:val="444444"/>
+        </w:rPr>
+      </w:pPr>
+      <w:r>
+        <w:rPr>
+          <w:rFonts w:ascii="Segoe UI" w:hAnsi="Segoe UI" w:cs="Segoe UI"/>
+          <w:color w:val="444444"/>
+        </w:rPr>
+        <w:lastRenderedPageBreak/>
+        <w:t>Set Code repository. I have use GitHub.</w:t>
+      </w:r>
+    </w:p>
+    <w:p>
+      <w:pPr>
+        <w:pStyle w:val="ListParagraph"/>
+        <w:shd w:val="clear" w:color="auto" w:fill="FFFFFF"/>
+        <w:spacing w:before="450" w:after="150" w:line="240" w:lineRule="auto"/>
+        <w:outlineLvl w:val="1"/>
+        <w:rPr>
+          <w:rFonts w:ascii="Segoe UI" w:eastAsia="Times New Roman" w:hAnsi="Segoe UI" w:cs="Segoe UI"/>
+          <w:color w:val="444444"/>
+          <w:sz w:val="36"/>
+          <w:szCs w:val="36"/>
+        </w:rPr>
+      </w:pPr>
+      <w:r>
+        <w:rPr>
+          <w:noProof/>
+        </w:rPr>
+        <w:drawing>
+          <wp:inline distT="0" distB="0" distL="0" distR="0" wp14:anchorId="50D8516A" wp14:editId="215C5BA2">
+            <wp:extent cx="4629150" cy="3324225"/>
+            <wp:effectExtent l="0" t="0" r="0" b="9525"/>
+            <wp:docPr id="6" name="Picture 6"/>
+            <wp:cNvGraphicFramePr>
+              <a:graphicFrameLocks xmlns:a="http://schemas.openxmlformats.org/drawingml/2006/main" noChangeAspect="1"/>
+            </wp:cNvGraphicFramePr>
+            <a:graphic xmlns:a="http://schemas.openxmlformats.org/drawingml/2006/main">
+              <a:graphicData uri="http://schemas.openxmlformats.org/drawingml/2006/picture">
+                <pic:pic xmlns:pic="http://schemas.openxmlformats.org/drawingml/2006/picture">
+                  <pic:nvPicPr>
+                    <pic:cNvPr id="1" name=""/>
+                    <pic:cNvPicPr/>
+                  </pic:nvPicPr>
+                  <pic:blipFill>
+                    <a:blip r:embed="rId14"/>
+                    <a:stretch>
+                      <a:fillRect/>
+                    </a:stretch>
+                  </pic:blipFill>
+                  <pic:spPr>
+                    <a:xfrm>
+                      <a:off x="0" y="0"/>
+                      <a:ext cx="4629150" cy="3324225"/>
+                    </a:xfrm>
+                    <a:prstGeom prst="rect">
+                      <a:avLst/>
+                    </a:prstGeom>
+                  </pic:spPr>
+                </pic:pic>
+              </a:graphicData>
+            </a:graphic>
+          </wp:inline>
+        </w:drawing>
+      </w:r>
+    </w:p>
+    <w:p>
+      <w:pPr>
+        <w:pStyle w:val="ListParagraph"/>
+        <w:numPr>
+          <w:ilvl w:val="0"/>
+          <w:numId w:val="2"/>
+        </w:numPr>
+        <w:shd w:val="clear" w:color="auto" w:fill="FFFFFF"/>
+        <w:spacing w:before="450" w:after="150" w:line="240" w:lineRule="auto"/>
+        <w:outlineLvl w:val="1"/>
+        <w:rPr>
+          <w:rFonts w:ascii="Segoe UI" w:hAnsi="Segoe UI" w:cs="Segoe UI"/>
+          <w:color w:val="444444"/>
+        </w:rPr>
+      </w:pPr>
+      <w:r>
+        <w:rPr>
+          <w:rFonts w:ascii="Segoe UI" w:hAnsi="Segoe UI" w:cs="Segoe UI"/>
+          <w:color w:val="444444"/>
+        </w:rPr>
+        <w:t>Select Static Application runtime.</w:t>
+      </w:r>
+    </w:p>
+    <w:p>
+      <w:pPr>
+        <w:pStyle w:val="ListParagraph"/>
+        <w:shd w:val="clear" w:color="auto" w:fill="FFFFFF"/>
+        <w:spacing w:before="450" w:after="150" w:line="240" w:lineRule="auto"/>
+        <w:outlineLvl w:val="1"/>
+        <w:rPr>
+          <w:rFonts w:ascii="Segoe UI" w:eastAsia="Times New Roman" w:hAnsi="Segoe UI" w:cs="Segoe UI"/>
+          <w:color w:val="444444"/>
+          <w:sz w:val="36"/>
+          <w:szCs w:val="36"/>
+        </w:rPr>
+      </w:pPr>
+      <w:r>
+        <w:rPr>
+          <w:noProof/>
+        </w:rPr>
+        <w:drawing>
+          <wp:inline distT="0" distB="0" distL="0" distR="0" wp14:anchorId="07DA2EBE" wp14:editId="2667D56F">
+            <wp:extent cx="4371975" cy="3171825"/>
+            <wp:effectExtent l="0" t="0" r="9525" b="9525"/>
+            <wp:docPr id="7" name="Picture 7"/>
+            <wp:cNvGraphicFramePr>
+              <a:graphicFrameLocks xmlns:a="http://schemas.openxmlformats.org/drawingml/2006/main" noChangeAspect="1"/>
+            </wp:cNvGraphicFramePr>
+            <a:graphic xmlns:a="http://schemas.openxmlformats.org/drawingml/2006/main">
+              <a:graphicData uri="http://schemas.openxmlformats.org/drawingml/2006/picture">
+                <pic:pic xmlns:pic="http://schemas.openxmlformats.org/drawingml/2006/picture">
+                  <pic:nvPicPr>
+                    <pic:cNvPr id="1" name=""/>
+                    <pic:cNvPicPr/>
+                  </pic:nvPicPr>
+                  <pic:blipFill>
+                    <a:blip r:embed="rId15"/>
+                    <a:stretch>
+                      <a:fillRect/>
+                    </a:stretch>
+                  </pic:blipFill>
+                  <pic:spPr>
+                    <a:xfrm>
+                      <a:off x="0" y="0"/>
+                      <a:ext cx="4371975" cy="3171825"/>
+                    </a:xfrm>
+                    <a:prstGeom prst="rect">
+                      <a:avLst/>
+                    </a:prstGeom>
+                  </pic:spPr>
+                </pic:pic>
+              </a:graphicData>
+            </a:graphic>
+          </wp:inline>
+        </w:drawing>
+      </w:r>
+    </w:p>
+    <w:p>
+      <w:pPr>
+        <w:pStyle w:val="ListParagraph"/>
+        <w:numPr>
+          <w:ilvl w:val="0"/>
+          <w:numId w:val="2"/>
+        </w:numPr>
+        <w:shd w:val="clear" w:color="auto" w:fill="FFFFFF"/>
+        <w:spacing w:before="450" w:after="150" w:line="240" w:lineRule="auto"/>
+        <w:outlineLvl w:val="1"/>
+        <w:rPr>
+          <w:rFonts w:ascii="Segoe UI" w:hAnsi="Segoe UI" w:cs="Segoe UI"/>
+          <w:color w:val="444444"/>
+        </w:rPr>
+      </w:pPr>
+      <w:r>
+        <w:rPr>
+          <w:rFonts w:ascii="Segoe UI" w:hAnsi="Segoe UI" w:cs="Segoe UI"/>
+          <w:color w:val="444444"/>
+        </w:rPr>
+        <w:t xml:space="preserve">Select </w:t>
+      </w:r>
+      <w:r>
+        <w:rPr>
+          <w:rFonts w:ascii="Segoe UI" w:hAnsi="Segoe UI" w:cs="Segoe UI"/>
+          <w:color w:val="444444"/>
+        </w:rPr>
+        <w:t>Windows Web App to deploy application.</w:t>
+      </w:r>
+    </w:p>
+    <w:p>
+      <w:pPr>
+        <w:pStyle w:val="ListParagraph"/>
+        <w:shd w:val="clear" w:color="auto" w:fill="FFFFFF"/>
+        <w:spacing w:before="450" w:after="150" w:line="240" w:lineRule="auto"/>
+        <w:outlineLvl w:val="1"/>
+        <w:rPr>
+          <w:rFonts w:ascii="Segoe UI" w:eastAsia="Times New Roman" w:hAnsi="Segoe UI" w:cs="Segoe UI"/>
+          <w:color w:val="444444"/>
+          <w:sz w:val="36"/>
+          <w:szCs w:val="36"/>
+        </w:rPr>
+      </w:pPr>
+    </w:p>
+    <w:p>
+      <w:pPr>
+        <w:pStyle w:val="ListParagraph"/>
+        <w:shd w:val="clear" w:color="auto" w:fill="FFFFFF"/>
+        <w:spacing w:before="450" w:after="150" w:line="240" w:lineRule="auto"/>
+        <w:outlineLvl w:val="1"/>
+        <w:rPr>
+          <w:rFonts w:ascii="Segoe UI" w:eastAsia="Times New Roman" w:hAnsi="Segoe UI" w:cs="Segoe UI"/>
+          <w:color w:val="444444"/>
+          <w:sz w:val="36"/>
+          <w:szCs w:val="36"/>
+        </w:rPr>
+      </w:pPr>
+      <w:r>
+        <w:rPr>
+          <w:noProof/>
+        </w:rPr>
+        <w:lastRenderedPageBreak/>
+        <w:drawing>
+          <wp:inline distT="0" distB="0" distL="0" distR="0" wp14:anchorId="2325F869" wp14:editId="72EF48CE">
+            <wp:extent cx="4686300" cy="2562225"/>
+            <wp:effectExtent l="0" t="0" r="0" b="9525"/>
+            <wp:docPr id="8" name="Picture 8"/>
+            <wp:cNvGraphicFramePr>
+              <a:graphicFrameLocks xmlns:a="http://schemas.openxmlformats.org/drawingml/2006/main" noChangeAspect="1"/>
+            </wp:cNvGraphicFramePr>
+            <a:graphic xmlns:a="http://schemas.openxmlformats.org/drawingml/2006/main">
+              <a:graphicData uri="http://schemas.openxmlformats.org/drawingml/2006/picture">
+                <pic:pic xmlns:pic="http://schemas.openxmlformats.org/drawingml/2006/picture">
+                  <pic:nvPicPr>
+                    <pic:cNvPr id="1" name=""/>
+                    <pic:cNvPicPr/>
+                  </pic:nvPicPr>
+                  <pic:blipFill>
+                    <a:blip r:embed="rId16"/>
+                    <a:stretch>
+                      <a:fillRect/>
+                    </a:stretch>
+                  </pic:blipFill>
+                  <pic:spPr>
+                    <a:xfrm>
+                      <a:off x="0" y="0"/>
+                      <a:ext cx="4686300" cy="2562225"/>
+                    </a:xfrm>
+                    <a:prstGeom prst="rect">
+                      <a:avLst/>
+                    </a:prstGeom>
+                  </pic:spPr>
+                </pic:pic>
+              </a:graphicData>
+            </a:graphic>
+          </wp:inline>
+        </w:drawing>
+      </w:r>
+    </w:p>
+    <w:p>
+      <w:pPr>
+        <w:pStyle w:val="ListParagraph"/>
+        <w:shd w:val="clear" w:color="auto" w:fill="FFFFFF"/>
+        <w:spacing w:before="450" w:after="150" w:line="240" w:lineRule="auto"/>
+        <w:outlineLvl w:val="1"/>
+        <w:rPr>
+          <w:rFonts w:ascii="Segoe UI" w:eastAsia="Times New Roman" w:hAnsi="Segoe UI" w:cs="Segoe UI"/>
+          <w:color w:val="444444"/>
+          <w:sz w:val="36"/>
+          <w:szCs w:val="36"/>
+        </w:rPr>
+      </w:pPr>
+    </w:p>
+    <w:p>
+      <w:pPr>
+        <w:pStyle w:val="ListParagraph"/>
+        <w:numPr>
+          <w:ilvl w:val="0"/>
+          <w:numId w:val="2"/>
+        </w:numPr>
+        <w:shd w:val="clear" w:color="auto" w:fill="FFFFFF"/>
+        <w:spacing w:before="450" w:after="150" w:line="240" w:lineRule="auto"/>
+        <w:outlineLvl w:val="1"/>
+        <w:rPr>
+          <w:rFonts w:ascii="Segoe UI" w:hAnsi="Segoe UI" w:cs="Segoe UI"/>
+          <w:color w:val="444444"/>
+        </w:rPr>
+      </w:pPr>
+      <w:r>
+        <w:rPr>
+          <w:rFonts w:ascii="Segoe UI" w:hAnsi="Segoe UI" w:cs="Segoe UI"/>
+          <w:color w:val="444444"/>
+        </w:rPr>
+        <w:t xml:space="preserve">Click </w:t>
+      </w:r>
+      <w:proofErr w:type="gramStart"/>
+      <w:r>
+        <w:rPr>
+          <w:rFonts w:ascii="Segoe UI" w:hAnsi="Segoe UI" w:cs="Segoe UI"/>
+          <w:color w:val="444444"/>
+        </w:rPr>
+        <w:t>Next</w:t>
+      </w:r>
+      <w:proofErr w:type="gramEnd"/>
+      <w:r>
+        <w:rPr>
+          <w:rFonts w:ascii="Segoe UI" w:hAnsi="Segoe UI" w:cs="Segoe UI"/>
+          <w:color w:val="444444"/>
+        </w:rPr>
+        <w:t xml:space="preserve"> and create DevOps Project – In my case I have created as </w:t>
+      </w:r>
+      <w:proofErr w:type="spellStart"/>
+      <w:r>
+        <w:rPr>
+          <w:rFonts w:ascii="Segoe UI" w:hAnsi="Segoe UI" w:cs="Segoe UI"/>
+          <w:color w:val="444444"/>
+        </w:rPr>
+        <w:t>reactcicd</w:t>
+      </w:r>
+      <w:proofErr w:type="spellEnd"/>
+      <w:r>
+        <w:rPr>
+          <w:rFonts w:ascii="Segoe UI" w:hAnsi="Segoe UI" w:cs="Segoe UI"/>
+          <w:color w:val="444444"/>
+        </w:rPr>
+        <w:t>.</w:t>
+      </w:r>
+    </w:p>
+    <w:p>
+      <w:pPr>
+        <w:pStyle w:val="ListParagraph"/>
+        <w:shd w:val="clear" w:color="auto" w:fill="FFFFFF"/>
+        <w:spacing w:before="450" w:after="150" w:line="240" w:lineRule="auto"/>
+        <w:outlineLvl w:val="1"/>
+        <w:rPr>
+          <w:rFonts w:ascii="Segoe UI" w:eastAsia="Times New Roman" w:hAnsi="Segoe UI" w:cs="Segoe UI"/>
+          <w:color w:val="444444"/>
+          <w:sz w:val="36"/>
+          <w:szCs w:val="36"/>
+        </w:rPr>
+      </w:pPr>
+    </w:p>
+    <w:p>
+      <w:pPr>
+        <w:pStyle w:val="ListParagraph"/>
+        <w:shd w:val="clear" w:color="auto" w:fill="FFFFFF"/>
+        <w:spacing w:before="450" w:after="150" w:line="240" w:lineRule="auto"/>
+        <w:outlineLvl w:val="1"/>
+        <w:rPr>
+          <w:rFonts w:ascii="Segoe UI" w:eastAsia="Times New Roman" w:hAnsi="Segoe UI" w:cs="Segoe UI"/>
+          <w:color w:val="444444"/>
+          <w:sz w:val="36"/>
+          <w:szCs w:val="36"/>
+        </w:rPr>
+      </w:pPr>
+    </w:p>
+    <w:p>
+      <w:pPr>
+        <w:pStyle w:val="ListParagraph"/>
+        <w:shd w:val="clear" w:color="auto" w:fill="FFFFFF"/>
+        <w:spacing w:before="450" w:after="150" w:line="240" w:lineRule="auto"/>
+        <w:outlineLvl w:val="1"/>
+        <w:rPr>
+          <w:rFonts w:ascii="Segoe UI" w:eastAsia="Times New Roman" w:hAnsi="Segoe UI" w:cs="Segoe UI"/>
+          <w:color w:val="444444"/>
+          <w:sz w:val="36"/>
+          <w:szCs w:val="36"/>
+        </w:rPr>
+      </w:pPr>
+      <w:r>
+        <w:rPr>
+          <w:noProof/>
+        </w:rPr>
+        <w:drawing>
+          <wp:inline distT="0" distB="0" distL="0" distR="0" wp14:anchorId="4B868D5E" wp14:editId="55ED7D89">
+            <wp:extent cx="5943600" cy="4302125"/>
+            <wp:effectExtent l="0" t="0" r="0" b="3175"/>
+            <wp:docPr id="9" name="Picture 9"/>
+            <wp:cNvGraphicFramePr>
+              <a:graphicFrameLocks xmlns:a="http://schemas.openxmlformats.org/drawingml/2006/main" noChangeAspect="1"/>
+            </wp:cNvGraphicFramePr>
+            <a:graphic xmlns:a="http://schemas.openxmlformats.org/drawingml/2006/main">
+              <a:graphicData uri="http://schemas.openxmlformats.org/drawingml/2006/picture">
+                <pic:pic xmlns:pic="http://schemas.openxmlformats.org/drawingml/2006/picture">
+                  <pic:nvPicPr>
+                    <pic:cNvPr id="1" name=""/>
+                    <pic:cNvPicPr/>
+                  </pic:nvPicPr>
+                  <pic:blipFill>
+                    <a:blip r:embed="rId17"/>
+                    <a:stretch>
+                      <a:fillRect/>
+                    </a:stretch>
+                  </pic:blipFill>
+                  <pic:spPr>
+                    <a:xfrm>
+                      <a:off x="0" y="0"/>
+                      <a:ext cx="5943600" cy="4302125"/>
+                    </a:xfrm>
+                    <a:prstGeom prst="rect">
+                      <a:avLst/>
+                    </a:prstGeom>
+                  </pic:spPr>
+                </pic:pic>
+              </a:graphicData>
+            </a:graphic>
+          </wp:inline>
+        </w:drawing>
+      </w:r>
+    </w:p>
+    <w:p>
+      <w:pPr>
+        <w:pStyle w:val="ListParagraph"/>
+        <w:shd w:val="clear" w:color="auto" w:fill="FFFFFF"/>
+        <w:spacing w:before="450" w:after="150" w:line="240" w:lineRule="auto"/>
+        <w:outlineLvl w:val="1"/>
+        <w:rPr>
+          <w:rFonts w:ascii="Segoe UI" w:hAnsi="Segoe UI" w:cs="Segoe UI"/>
+          <w:color w:val="444444"/>
+        </w:rPr>
+      </w:pPr>
+    </w:p>
+    <w:p>
+      <w:pPr>
+        <w:pStyle w:val="ListParagraph"/>
+        <w:numPr>
+          <w:ilvl w:val="0"/>
+          <w:numId w:val="2"/>
+        </w:numPr>
+        <w:shd w:val="clear" w:color="auto" w:fill="FFFFFF"/>
+        <w:spacing w:before="450" w:after="150" w:line="240" w:lineRule="auto"/>
+        <w:outlineLvl w:val="1"/>
+        <w:rPr>
+          <w:rFonts w:ascii="Segoe UI" w:hAnsi="Segoe UI" w:cs="Segoe UI"/>
+          <w:color w:val="444444"/>
+        </w:rPr>
+      </w:pPr>
+      <w:r>
+        <w:rPr>
+          <w:rFonts w:ascii="Segoe UI" w:hAnsi="Segoe UI" w:cs="Segoe UI"/>
+          <w:color w:val="444444"/>
+        </w:rPr>
+        <w:lastRenderedPageBreak/>
+        <w:t xml:space="preserve">Open </w:t>
+      </w:r>
+      <w:proofErr w:type="spellStart"/>
+      <w:r>
+        <w:rPr>
+          <w:rFonts w:ascii="Segoe UI" w:hAnsi="Segoe UI" w:cs="Segoe UI"/>
+          <w:color w:val="444444"/>
+        </w:rPr>
+        <w:t>reactcicd</w:t>
+      </w:r>
+      <w:proofErr w:type="spellEnd"/>
+      <w:r>
+        <w:rPr>
+          <w:rFonts w:ascii="Segoe UI" w:hAnsi="Segoe UI" w:cs="Segoe UI"/>
+          <w:color w:val="444444"/>
+        </w:rPr>
+        <w:t xml:space="preserve"> – CI pipeline</w:t>
+      </w:r>
+      <w:r>
+        <w:rPr>
+          <w:rFonts w:ascii="Segoe UI" w:hAnsi="Segoe UI" w:cs="Segoe UI"/>
+          <w:color w:val="444444"/>
+        </w:rPr>
+        <w:t>.</w:t>
+      </w:r>
+    </w:p>
+    <w:p>
+      <w:pPr>
+        <w:pStyle w:val="ListParagraph"/>
+        <w:shd w:val="clear" w:color="auto" w:fill="FFFFFF"/>
+        <w:spacing w:before="450" w:after="150" w:line="240" w:lineRule="auto"/>
+        <w:outlineLvl w:val="1"/>
+        <w:rPr>
+          <w:rFonts w:ascii="Segoe UI" w:eastAsia="Times New Roman" w:hAnsi="Segoe UI" w:cs="Segoe UI"/>
+          <w:color w:val="444444"/>
+          <w:sz w:val="36"/>
+          <w:szCs w:val="36"/>
+        </w:rPr>
+      </w:pPr>
+    </w:p>
+    <w:p>
+      <w:pPr>
+        <w:pStyle w:val="ListParagraph"/>
+        <w:shd w:val="clear" w:color="auto" w:fill="FFFFFF"/>
+        <w:spacing w:before="450" w:after="150" w:line="240" w:lineRule="auto"/>
+        <w:outlineLvl w:val="1"/>
+        <w:rPr>
+          <w:rFonts w:ascii="Segoe UI" w:eastAsia="Times New Roman" w:hAnsi="Segoe UI" w:cs="Segoe UI"/>
+          <w:color w:val="444444"/>
+          <w:sz w:val="36"/>
+          <w:szCs w:val="36"/>
+        </w:rPr>
+      </w:pPr>
+      <w:r>
+        <w:rPr>
+          <w:noProof/>
+        </w:rPr>
+        <w:drawing>
+          <wp:inline distT="0" distB="0" distL="0" distR="0" wp14:anchorId="7D33A810" wp14:editId="1AFBD932">
+            <wp:extent cx="5516217" cy="2006111"/>
+            <wp:effectExtent l="0" t="0" r="8890" b="0"/>
+            <wp:docPr id="10" name="Picture 10"/>
+            <wp:cNvGraphicFramePr>
+              <a:graphicFrameLocks xmlns:a="http://schemas.openxmlformats.org/drawingml/2006/main" noChangeAspect="1"/>
+            </wp:cNvGraphicFramePr>
+            <a:graphic xmlns:a="http://schemas.openxmlformats.org/drawingml/2006/main">
+              <a:graphicData uri="http://schemas.openxmlformats.org/drawingml/2006/picture">
+                <pic:pic xmlns:pic="http://schemas.openxmlformats.org/drawingml/2006/picture">
+                  <pic:nvPicPr>
+                    <pic:cNvPr id="1" name=""/>
+                    <pic:cNvPicPr/>
+                  </pic:nvPicPr>
+                  <pic:blipFill>
+                    <a:blip r:embed="rId18"/>
+                    <a:stretch>
+                      <a:fillRect/>
+                    </a:stretch>
+                  </pic:blipFill>
+                  <pic:spPr>
+                    <a:xfrm>
+                      <a:off x="0" y="0"/>
+                      <a:ext cx="5518847" cy="2007068"/>
+                    </a:xfrm>
+                    <a:prstGeom prst="rect">
+                      <a:avLst/>
+                    </a:prstGeom>
+                  </pic:spPr>
+                </pic:pic>
+              </a:graphicData>
+            </a:graphic>
+          </wp:inline>
+        </w:drawing>
+      </w:r>
+    </w:p>
+    <w:p>
+      <w:pPr>
+        <w:pStyle w:val="ListParagraph"/>
+        <w:shd w:val="clear" w:color="auto" w:fill="FFFFFF"/>
+        <w:spacing w:before="450" w:after="150" w:line="240" w:lineRule="auto"/>
+        <w:outlineLvl w:val="1"/>
+        <w:rPr>
+          <w:rFonts w:ascii="Segoe UI" w:eastAsia="Times New Roman" w:hAnsi="Segoe UI" w:cs="Segoe UI"/>
+          <w:color w:val="444444"/>
+          <w:sz w:val="36"/>
+          <w:szCs w:val="36"/>
+        </w:rPr>
+      </w:pPr>
+    </w:p>
+    <w:p>
+      <w:pPr>
+        <w:pStyle w:val="ListParagraph"/>
+        <w:numPr>
+          <w:ilvl w:val="0"/>
+          <w:numId w:val="2"/>
+        </w:numPr>
+        <w:shd w:val="clear" w:color="auto" w:fill="FFFFFF"/>
+        <w:spacing w:before="450" w:after="150" w:line="240" w:lineRule="auto"/>
+        <w:outlineLvl w:val="1"/>
+        <w:rPr>
+          <w:rFonts w:ascii="Segoe UI" w:eastAsia="Times New Roman" w:hAnsi="Segoe UI" w:cs="Segoe UI"/>
+          <w:color w:val="444444"/>
+          <w:sz w:val="36"/>
+          <w:szCs w:val="36"/>
+        </w:rPr>
+      </w:pPr>
+      <w:r>
+        <w:rPr>
+          <w:rFonts w:ascii="Segoe UI" w:hAnsi="Segoe UI" w:cs="Segoe UI"/>
+          <w:color w:val="444444"/>
+        </w:rPr>
+        <w:t>Click Edit</w:t>
+      </w:r>
+      <w:r>
+        <w:rPr>
+          <w:rFonts w:ascii="Segoe UI" w:hAnsi="Segoe UI" w:cs="Segoe UI"/>
+          <w:color w:val="444444"/>
+        </w:rPr>
+        <w:t>.</w:t>
+      </w:r>
+    </w:p>
+    <w:p>
+      <w:pPr>
+        <w:pStyle w:val="ListParagraph"/>
+        <w:shd w:val="clear" w:color="auto" w:fill="FFFFFF"/>
+        <w:spacing w:before="450" w:after="150" w:line="240" w:lineRule="auto"/>
+        <w:outlineLvl w:val="1"/>
+        <w:rPr>
+          <w:rFonts w:ascii="Segoe UI" w:eastAsia="Times New Roman" w:hAnsi="Segoe UI" w:cs="Segoe UI"/>
+          <w:color w:val="444444"/>
+          <w:sz w:val="36"/>
+          <w:szCs w:val="36"/>
+        </w:rPr>
+      </w:pPr>
+      <w:r>
+        <w:rPr>
+          <w:noProof/>
+        </w:rPr>
+        <w:drawing>
+          <wp:inline distT="0" distB="0" distL="0" distR="0" wp14:anchorId="3905D466" wp14:editId="5620874F">
+            <wp:extent cx="5943600" cy="1711325"/>
+            <wp:effectExtent l="0" t="0" r="0" b="3175"/>
+            <wp:docPr id="11" name="Picture 11"/>
+            <wp:cNvGraphicFramePr>
+              <a:graphicFrameLocks xmlns:a="http://schemas.openxmlformats.org/drawingml/2006/main" noChangeAspect="1"/>
+            </wp:cNvGraphicFramePr>
+            <a:graphic xmlns:a="http://schemas.openxmlformats.org/drawingml/2006/main">
+              <a:graphicData uri="http://schemas.openxmlformats.org/drawingml/2006/picture">
+                <pic:pic xmlns:pic="http://schemas.openxmlformats.org/drawingml/2006/picture">
+                  <pic:nvPicPr>
+                    <pic:cNvPr id="1" name=""/>
+                    <pic:cNvPicPr/>
+                  </pic:nvPicPr>
+                  <pic:blipFill>
+                    <a:blip r:embed="rId19"/>
+                    <a:stretch>
+                      <a:fillRect/>
+                    </a:stretch>
+                  </pic:blipFill>
+                  <pic:spPr>
+                    <a:xfrm>
+                      <a:off x="0" y="0"/>
+                      <a:ext cx="5943600" cy="1711325"/>
+                    </a:xfrm>
+                    <a:prstGeom prst="rect">
+                      <a:avLst/>
+                    </a:prstGeom>
+                  </pic:spPr>
+                </pic:pic>
+              </a:graphicData>
+            </a:graphic>
+          </wp:inline>
+        </w:drawing>
+      </w:r>
+    </w:p>
+    <w:p>
+      <w:pPr>
+        <w:pStyle w:val="ListParagraph"/>
+        <w:shd w:val="clear" w:color="auto" w:fill="FFFFFF"/>
+        <w:spacing w:before="450" w:after="150" w:line="240" w:lineRule="auto"/>
+        <w:outlineLvl w:val="1"/>
+        <w:rPr>
+          <w:rFonts w:ascii="Segoe UI" w:eastAsia="Times New Roman" w:hAnsi="Segoe UI" w:cs="Segoe UI"/>
+          <w:color w:val="444444"/>
+          <w:sz w:val="36"/>
+          <w:szCs w:val="36"/>
+        </w:rPr>
+      </w:pPr>
+    </w:p>
+    <w:p>
+      <w:pPr>
+        <w:pStyle w:val="ListParagraph"/>
+        <w:numPr>
+          <w:ilvl w:val="0"/>
+          <w:numId w:val="2"/>
+        </w:numPr>
+        <w:shd w:val="clear" w:color="auto" w:fill="FFFFFF"/>
+        <w:spacing w:before="450" w:after="150" w:line="240" w:lineRule="auto"/>
+        <w:outlineLvl w:val="1"/>
+        <w:rPr>
+          <w:rFonts w:ascii="Segoe UI" w:eastAsia="Times New Roman" w:hAnsi="Segoe UI" w:cs="Segoe UI"/>
+          <w:color w:val="444444"/>
+          <w:sz w:val="36"/>
+          <w:szCs w:val="36"/>
+        </w:rPr>
+      </w:pPr>
+      <w:r>
+        <w:rPr>
+          <w:rFonts w:ascii="Segoe UI" w:hAnsi="Segoe UI" w:cs="Segoe UI"/>
+          <w:color w:val="444444"/>
+        </w:rPr>
+        <w:t xml:space="preserve">Below are the tasks </w:t>
+      </w:r>
+      <w:proofErr w:type="gramStart"/>
+      <w:r>
+        <w:rPr>
+          <w:rFonts w:ascii="Segoe UI" w:hAnsi="Segoe UI" w:cs="Segoe UI"/>
+          <w:color w:val="444444"/>
+        </w:rPr>
+        <w:t>created.</w:t>
+      </w:r>
+      <w:proofErr w:type="gramEnd"/>
+    </w:p>
+    <w:p>
+      <w:pPr>
+        <w:pStyle w:val="ListParagraph"/>
+        <w:shd w:val="clear" w:color="auto" w:fill="FFFFFF"/>
+        <w:spacing w:before="450" w:after="150" w:line="240" w:lineRule="auto"/>
+        <w:outlineLvl w:val="1"/>
+        <w:rPr>
+          <w:rFonts w:ascii="Segoe UI" w:eastAsia="Times New Roman" w:hAnsi="Segoe UI" w:cs="Segoe UI"/>
+          <w:color w:val="444444"/>
+          <w:sz w:val="36"/>
+          <w:szCs w:val="36"/>
+        </w:rPr>
+      </w:pPr>
+      <w:r>
+        <w:rPr>
+          <w:noProof/>
+        </w:rPr>
+        <w:drawing>
+          <wp:inline distT="0" distB="0" distL="0" distR="0" wp14:anchorId="494273CE" wp14:editId="5D3DCBB0">
+            <wp:extent cx="5943600" cy="2618740"/>
+            <wp:effectExtent l="0" t="0" r="0" b="0"/>
+            <wp:docPr id="12" name="Picture 12"/>
+            <wp:cNvGraphicFramePr>
+              <a:graphicFrameLocks xmlns:a="http://schemas.openxmlformats.org/drawingml/2006/main" noChangeAspect="1"/>
+            </wp:cNvGraphicFramePr>
+            <a:graphic xmlns:a="http://schemas.openxmlformats.org/drawingml/2006/main">
+              <a:graphicData uri="http://schemas.openxmlformats.org/drawingml/2006/picture">
+                <pic:pic xmlns:pic="http://schemas.openxmlformats.org/drawingml/2006/picture">
+                  <pic:nvPicPr>
+                    <pic:cNvPr id="1" name=""/>
+                    <pic:cNvPicPr/>
+                  </pic:nvPicPr>
+                  <pic:blipFill>
+                    <a:blip r:embed="rId20"/>
+                    <a:stretch>
+                      <a:fillRect/>
+                    </a:stretch>
+                  </pic:blipFill>
+                  <pic:spPr>
+                    <a:xfrm>
+                      <a:off x="0" y="0"/>
+                      <a:ext cx="5943600" cy="2618740"/>
+                    </a:xfrm>
+                    <a:prstGeom prst="rect">
+                      <a:avLst/>
+                    </a:prstGeom>
+                  </pic:spPr>
+                </pic:pic>
+              </a:graphicData>
+            </a:graphic>
+          </wp:inline>
+        </w:drawing>
+      </w:r>
+    </w:p>
+    <w:p>
+      <w:pPr>
+        <w:pStyle w:val="ListParagraph"/>
+        <w:numPr>
+          <w:ilvl w:val="0"/>
+          <w:numId w:val="2"/>
+        </w:numPr>
+        <w:shd w:val="clear" w:color="auto" w:fill="FFFFFF"/>
+        <w:spacing w:before="450" w:after="150" w:line="240" w:lineRule="auto"/>
+        <w:outlineLvl w:val="1"/>
+        <w:rPr>
+          <w:rFonts w:ascii="Segoe UI" w:eastAsia="Times New Roman" w:hAnsi="Segoe UI" w:cs="Segoe UI"/>
+          <w:color w:val="444444"/>
+          <w:sz w:val="36"/>
+          <w:szCs w:val="36"/>
+        </w:rPr>
+      </w:pPr>
+      <w:r>
+        <w:rPr>
+          <w:rFonts w:ascii="Segoe UI" w:hAnsi="Segoe UI" w:cs="Segoe UI"/>
+          <w:color w:val="444444"/>
+        </w:rPr>
+        <w:t>I have selected Hosted VS2017 Agent.</w:t>
+      </w:r>
+      <w:r>
+        <w:rPr>
+          <w:rFonts w:ascii="Segoe UI" w:eastAsia="Times New Roman" w:hAnsi="Segoe UI" w:cs="Segoe UI"/>
+          <w:color w:val="444444"/>
+          <w:sz w:val="36"/>
+          <w:szCs w:val="36"/>
+        </w:rPr>
+        <w:t xml:space="preserve"> </w:t>
+      </w:r>
+    </w:p>
+    <w:p>
+      <w:pPr>
+        <w:pStyle w:val="ListParagraph"/>
+        <w:shd w:val="clear" w:color="auto" w:fill="FFFFFF"/>
+        <w:spacing w:before="450" w:after="150" w:line="240" w:lineRule="auto"/>
+        <w:outlineLvl w:val="1"/>
+        <w:rPr>
+          <w:rFonts w:ascii="Segoe UI" w:eastAsia="Times New Roman" w:hAnsi="Segoe UI" w:cs="Segoe UI"/>
+          <w:color w:val="444444"/>
+          <w:sz w:val="36"/>
+          <w:szCs w:val="36"/>
+        </w:rPr>
+      </w:pPr>
+      <w:r>
+        <w:rPr>
+          <w:noProof/>
+        </w:rPr>
+        <w:lastRenderedPageBreak/>
+        <w:drawing>
+          <wp:inline distT="0" distB="0" distL="0" distR="0" wp14:anchorId="6E102BAB" wp14:editId="19C2DBBC">
+            <wp:extent cx="5943600" cy="2558415"/>
+            <wp:effectExtent l="0" t="0" r="0" b="0"/>
+            <wp:docPr id="14" name="Picture 14"/>
+            <wp:cNvGraphicFramePr>
+              <a:graphicFrameLocks xmlns:a="http://schemas.openxmlformats.org/drawingml/2006/main" noChangeAspect="1"/>
+            </wp:cNvGraphicFramePr>
+            <a:graphic xmlns:a="http://schemas.openxmlformats.org/drawingml/2006/main">
+              <a:graphicData uri="http://schemas.openxmlformats.org/drawingml/2006/picture">
+                <pic:pic xmlns:pic="http://schemas.openxmlformats.org/drawingml/2006/picture">
+                  <pic:nvPicPr>
+                    <pic:cNvPr id="1" name=""/>
+                    <pic:cNvPicPr/>
+                  </pic:nvPicPr>
+                  <pic:blipFill>
+                    <a:blip r:embed="rId21"/>
+                    <a:stretch>
+                      <a:fillRect/>
+                    </a:stretch>
+                  </pic:blipFill>
+                  <pic:spPr>
+                    <a:xfrm>
+                      <a:off x="0" y="0"/>
+                      <a:ext cx="5943600" cy="2558415"/>
+                    </a:xfrm>
+                    <a:prstGeom prst="rect">
+                      <a:avLst/>
+                    </a:prstGeom>
+                  </pic:spPr>
+                </pic:pic>
+              </a:graphicData>
+            </a:graphic>
+          </wp:inline>
+        </w:drawing>
+      </w:r>
+    </w:p>
+    <w:p>
+      <w:pPr>
+        <w:pStyle w:val="ListParagraph"/>
+        <w:shd w:val="clear" w:color="auto" w:fill="FFFFFF"/>
+        <w:spacing w:before="450" w:after="150" w:line="240" w:lineRule="auto"/>
+        <w:outlineLvl w:val="1"/>
+        <w:rPr>
+          <w:rFonts w:ascii="Segoe UI" w:eastAsia="Times New Roman" w:hAnsi="Segoe UI" w:cs="Segoe UI"/>
+          <w:color w:val="444444"/>
+          <w:sz w:val="36"/>
+          <w:szCs w:val="36"/>
+        </w:rPr>
+      </w:pPr>
+    </w:p>
+    <w:p>
+      <w:pPr>
+        <w:pStyle w:val="ListParagraph"/>
+        <w:numPr>
+          <w:ilvl w:val="0"/>
+          <w:numId w:val="2"/>
+        </w:numPr>
+        <w:shd w:val="clear" w:color="auto" w:fill="FFFFFF"/>
+        <w:spacing w:before="450" w:after="150" w:line="240" w:lineRule="auto"/>
+        <w:outlineLvl w:val="1"/>
+        <w:rPr>
+          <w:rFonts w:ascii="Segoe UI" w:eastAsia="Times New Roman" w:hAnsi="Segoe UI" w:cs="Segoe UI"/>
+          <w:color w:val="444444"/>
+          <w:sz w:val="36"/>
+          <w:szCs w:val="36"/>
+        </w:rPr>
+      </w:pPr>
+      <w:r>
+        <w:rPr>
+          <w:rFonts w:ascii="Segoe UI" w:hAnsi="Segoe UI" w:cs="Segoe UI"/>
+          <w:color w:val="444444"/>
+        </w:rPr>
+        <w:t>You can view YAML</w:t>
+      </w:r>
+      <w:r>
+        <w:rPr>
+          <w:rFonts w:ascii="Segoe UI" w:hAnsi="Segoe UI" w:cs="Segoe UI"/>
+          <w:color w:val="444444"/>
+        </w:rPr>
+        <w:t>.</w:t>
+      </w:r>
+      <w:r>
+        <w:rPr>
+          <w:rFonts w:ascii="Segoe UI" w:eastAsia="Times New Roman" w:hAnsi="Segoe UI" w:cs="Segoe UI"/>
+          <w:color w:val="444444"/>
+          <w:sz w:val="36"/>
+          <w:szCs w:val="36"/>
+        </w:rPr>
+        <w:t xml:space="preserve"> </w:t>
+      </w:r>
+    </w:p>
+    <w:p>
+      <w:pPr>
+        <w:pStyle w:val="ListParagraph"/>
+        <w:shd w:val="clear" w:color="auto" w:fill="FFFFFF"/>
+        <w:spacing w:before="450" w:after="150" w:line="240" w:lineRule="auto"/>
+        <w:outlineLvl w:val="1"/>
+        <w:rPr>
+          <w:rFonts w:ascii="Segoe UI" w:eastAsia="Times New Roman" w:hAnsi="Segoe UI" w:cs="Segoe UI"/>
+          <w:color w:val="444444"/>
+          <w:sz w:val="36"/>
+          <w:szCs w:val="36"/>
+        </w:rPr>
+      </w:pPr>
+    </w:p>
+    <w:p>
+      <w:pPr>
+        <w:pStyle w:val="ListParagraph"/>
+        <w:shd w:val="clear" w:color="auto" w:fill="FFFFFF"/>
+        <w:spacing w:before="450" w:after="150" w:line="240" w:lineRule="auto"/>
+        <w:outlineLvl w:val="1"/>
+        <w:rPr>
+          <w:rFonts w:ascii="Segoe UI" w:eastAsia="Times New Roman" w:hAnsi="Segoe UI" w:cs="Segoe UI"/>
+          <w:color w:val="444444"/>
+          <w:sz w:val="36"/>
+          <w:szCs w:val="36"/>
+        </w:rPr>
+      </w:pPr>
+    </w:p>
+    <w:p>
+      <w:pPr>
+        <w:pStyle w:val="ListParagraph"/>
+        <w:shd w:val="clear" w:color="auto" w:fill="FFFFFF"/>
+        <w:spacing w:before="450" w:after="150" w:line="240" w:lineRule="auto"/>
+        <w:outlineLvl w:val="1"/>
+        <w:rPr>
+          <w:rFonts w:ascii="Segoe UI" w:eastAsia="Times New Roman" w:hAnsi="Segoe UI" w:cs="Segoe UI"/>
+          <w:color w:val="444444"/>
+          <w:sz w:val="36"/>
+          <w:szCs w:val="36"/>
+        </w:rPr>
+      </w:pPr>
+      <w:r>
+        <w:rPr>
+          <w:noProof/>
+        </w:rPr>
+        <w:drawing>
+          <wp:inline distT="0" distB="0" distL="0" distR="0" wp14:anchorId="3BEEAB63" wp14:editId="277F805C">
+            <wp:extent cx="4776959" cy="4134678"/>
+            <wp:effectExtent l="0" t="0" r="5080" b="0"/>
+            <wp:docPr id="15" name="Picture 15"/>
+            <wp:cNvGraphicFramePr>
+              <a:graphicFrameLocks xmlns:a="http://schemas.openxmlformats.org/drawingml/2006/main" noChangeAspect="1"/>
+            </wp:cNvGraphicFramePr>
+            <a:graphic xmlns:a="http://schemas.openxmlformats.org/drawingml/2006/main">
+              <a:graphicData uri="http://schemas.openxmlformats.org/drawingml/2006/picture">
+                <pic:pic xmlns:pic="http://schemas.openxmlformats.org/drawingml/2006/picture">
+                  <pic:nvPicPr>
+                    <pic:cNvPr id="1" name=""/>
+                    <pic:cNvPicPr/>
+                  </pic:nvPicPr>
+                  <pic:blipFill>
+                    <a:blip r:embed="rId22"/>
+                    <a:stretch>
+                      <a:fillRect/>
+                    </a:stretch>
+                  </pic:blipFill>
+                  <pic:spPr>
+                    <a:xfrm>
+                      <a:off x="0" y="0"/>
+                      <a:ext cx="4781943" cy="4138991"/>
+                    </a:xfrm>
+                    <a:prstGeom prst="rect">
+                      <a:avLst/>
+                    </a:prstGeom>
+                  </pic:spPr>
+                </pic:pic>
+              </a:graphicData>
+            </a:graphic>
+          </wp:inline>
+        </w:drawing>
+      </w:r>
+    </w:p>
+    <w:p>
+      <w:pPr>
+        <w:pStyle w:val="ListParagraph"/>
+        <w:shd w:val="clear" w:color="auto" w:fill="FFFFFF"/>
+        <w:spacing w:before="450" w:after="150" w:line="240" w:lineRule="auto"/>
+        <w:outlineLvl w:val="1"/>
+        <w:rPr>
+          <w:rFonts w:ascii="Segoe UI" w:eastAsia="Times New Roman" w:hAnsi="Segoe UI" w:cs="Segoe UI"/>
+          <w:color w:val="444444"/>
+          <w:sz w:val="36"/>
+          <w:szCs w:val="36"/>
+        </w:rPr>
+      </w:pPr>
+    </w:p>
+    <w:p>
+      <w:pPr>
+        <w:spacing w:after="0" w:line="240" w:lineRule="auto"/>
+        <w:rPr>
+          <w:rFonts w:ascii="Segoe UI" w:eastAsia="Times New Roman" w:hAnsi="Segoe UI" w:cs="Segoe UI"/>
+          <w:color w:val="000000"/>
+          <w:sz w:val="21"/>
+          <w:szCs w:val="21"/>
+          <w:shd w:val="clear" w:color="auto" w:fill="FFFFFF"/>
+        </w:rPr>
+      </w:pPr>
+      <w:proofErr w:type="gramStart"/>
+      <w:r>
+        <w:rPr>
+          <w:rFonts w:ascii="Segoe UI" w:eastAsia="Times New Roman" w:hAnsi="Segoe UI" w:cs="Segoe UI"/>
+          <w:color w:val="000000"/>
+          <w:sz w:val="21"/>
+          <w:szCs w:val="21"/>
+          <w:shd w:val="clear" w:color="auto" w:fill="FFFFFF"/>
+        </w:rPr>
+        <w:lastRenderedPageBreak/>
+        <w:t>pool</w:t>
+      </w:r>
+      <w:proofErr w:type="gramEnd"/>
+      <w:r>
+        <w:rPr>
+          <w:rFonts w:ascii="Segoe UI" w:eastAsia="Times New Roman" w:hAnsi="Segoe UI" w:cs="Segoe UI"/>
+          <w:color w:val="000000"/>
+          <w:sz w:val="21"/>
+          <w:szCs w:val="21"/>
+          <w:shd w:val="clear" w:color="auto" w:fill="FFFFFF"/>
+        </w:rPr>
+        <w:t>:</w:t>
+      </w:r>
+    </w:p>
+    <w:p>
+      <w:pPr>
+        <w:spacing w:after="0" w:line="240" w:lineRule="auto"/>
+        <w:rPr>
+          <w:rFonts w:ascii="Segoe UI" w:eastAsia="Times New Roman" w:hAnsi="Segoe UI" w:cs="Segoe UI"/>
+          <w:color w:val="000000"/>
+          <w:sz w:val="21"/>
+          <w:szCs w:val="21"/>
+          <w:shd w:val="clear" w:color="auto" w:fill="FFFFFF"/>
+        </w:rPr>
+      </w:pPr>
+      <w:r>
+        <w:rPr>
+          <w:rFonts w:ascii="Segoe UI" w:eastAsia="Times New Roman" w:hAnsi="Segoe UI" w:cs="Segoe UI"/>
+          <w:color w:val="000000"/>
+          <w:sz w:val="21"/>
+          <w:szCs w:val="21"/>
+          <w:shd w:val="clear" w:color="auto" w:fill="FFFFFF"/>
+        </w:rPr>
+        <w:t xml:space="preserve">  </w:t>
+      </w:r>
+      <w:proofErr w:type="spellStart"/>
+      <w:proofErr w:type="gramStart"/>
+      <w:r>
+        <w:rPr>
+          <w:rFonts w:ascii="Segoe UI" w:eastAsia="Times New Roman" w:hAnsi="Segoe UI" w:cs="Segoe UI"/>
+          <w:color w:val="000000"/>
+          <w:sz w:val="21"/>
+          <w:szCs w:val="21"/>
+          <w:shd w:val="clear" w:color="auto" w:fill="FFFFFF"/>
+        </w:rPr>
+        <w:t>vmImage</w:t>
+      </w:r>
+      <w:proofErr w:type="spellEnd"/>
+      <w:proofErr w:type="gramEnd"/>
+      <w:r>
+        <w:rPr>
+          <w:rFonts w:ascii="Segoe UI" w:eastAsia="Times New Roman" w:hAnsi="Segoe UI" w:cs="Segoe UI"/>
+          <w:color w:val="000000"/>
+          <w:sz w:val="21"/>
+          <w:szCs w:val="21"/>
+          <w:shd w:val="clear" w:color="auto" w:fill="FFFFFF"/>
+        </w:rPr>
+        <w:t>: Hosted VS2017</w:t>
+      </w:r>
+    </w:p>
+    <w:p>
+      <w:pPr>
+        <w:spacing w:after="0" w:line="240" w:lineRule="auto"/>
+        <w:rPr>
+          <w:rFonts w:ascii="Segoe UI" w:eastAsia="Times New Roman" w:hAnsi="Segoe UI" w:cs="Segoe UI"/>
+          <w:color w:val="000000"/>
+          <w:sz w:val="21"/>
+          <w:szCs w:val="21"/>
+          <w:shd w:val="clear" w:color="auto" w:fill="FFFFFF"/>
+        </w:rPr>
+      </w:pPr>
+      <w:r>
+        <w:rPr>
+          <w:rFonts w:ascii="Segoe UI" w:eastAsia="Times New Roman" w:hAnsi="Segoe UI" w:cs="Segoe UI"/>
+          <w:color w:val="000000"/>
+          <w:sz w:val="21"/>
+          <w:szCs w:val="21"/>
+          <w:shd w:val="clear" w:color="auto" w:fill="FFFFFF"/>
+        </w:rPr>
+        <w:t xml:space="preserve">  </w:t>
+      </w:r>
+      <w:proofErr w:type="gramStart"/>
+      <w:r>
+        <w:rPr>
+          <w:rFonts w:ascii="Segoe UI" w:eastAsia="Times New Roman" w:hAnsi="Segoe UI" w:cs="Segoe UI"/>
+          <w:color w:val="000000"/>
+          <w:sz w:val="21"/>
+          <w:szCs w:val="21"/>
+          <w:shd w:val="clear" w:color="auto" w:fill="FFFFFF"/>
+        </w:rPr>
+        <w:t>demands</w:t>
+      </w:r>
+      <w:proofErr w:type="gramEnd"/>
+      <w:r>
+        <w:rPr>
+          <w:rFonts w:ascii="Segoe UI" w:eastAsia="Times New Roman" w:hAnsi="Segoe UI" w:cs="Segoe UI"/>
+          <w:color w:val="000000"/>
+          <w:sz w:val="21"/>
+          <w:szCs w:val="21"/>
+          <w:shd w:val="clear" w:color="auto" w:fill="FFFFFF"/>
+        </w:rPr>
+        <w:t xml:space="preserve">: </w:t>
+      </w:r>
+      <w:proofErr w:type="spellStart"/>
+      <w:r>
+        <w:rPr>
+          <w:rFonts w:ascii="Segoe UI" w:eastAsia="Times New Roman" w:hAnsi="Segoe UI" w:cs="Segoe UI"/>
+          <w:color w:val="000000"/>
+          <w:sz w:val="21"/>
+          <w:szCs w:val="21"/>
+          <w:shd w:val="clear" w:color="auto" w:fill="FFFFFF"/>
+        </w:rPr>
+        <w:t>npm</w:t>
+      </w:r>
+      <w:proofErr w:type="spellEnd"/>
+    </w:p>
+    <w:p>
+      <w:pPr>
+        <w:spacing w:after="0" w:line="240" w:lineRule="auto"/>
+        <w:rPr>
+          <w:rFonts w:ascii="Segoe UI" w:eastAsia="Times New Roman" w:hAnsi="Segoe UI" w:cs="Segoe UI"/>
+          <w:color w:val="000000"/>
+          <w:sz w:val="21"/>
+          <w:szCs w:val="21"/>
+          <w:shd w:val="clear" w:color="auto" w:fill="FFFFFF"/>
+        </w:rPr>
+      </w:pPr>
+    </w:p>
+    <w:p>
+      <w:pPr>
+        <w:spacing w:after="0" w:line="240" w:lineRule="auto"/>
+        <w:rPr>
+          <w:rFonts w:ascii="Segoe UI" w:eastAsia="Times New Roman" w:hAnsi="Segoe UI" w:cs="Segoe UI"/>
+          <w:color w:val="000000"/>
+          <w:sz w:val="21"/>
+          <w:szCs w:val="21"/>
+          <w:shd w:val="clear" w:color="auto" w:fill="FFFFFF"/>
+        </w:rPr>
+      </w:pPr>
+      <w:proofErr w:type="gramStart"/>
+      <w:r>
+        <w:rPr>
+          <w:rFonts w:ascii="Segoe UI" w:eastAsia="Times New Roman" w:hAnsi="Segoe UI" w:cs="Segoe UI"/>
+          <w:color w:val="000000"/>
+          <w:sz w:val="21"/>
+          <w:szCs w:val="21"/>
+          <w:shd w:val="clear" w:color="auto" w:fill="FFFFFF"/>
+        </w:rPr>
+        <w:t>steps</w:t>
+      </w:r>
+      <w:proofErr w:type="gramEnd"/>
+      <w:r>
+        <w:rPr>
+          <w:rFonts w:ascii="Segoe UI" w:eastAsia="Times New Roman" w:hAnsi="Segoe UI" w:cs="Segoe UI"/>
+          <w:color w:val="000000"/>
+          <w:sz w:val="21"/>
+          <w:szCs w:val="21"/>
+          <w:shd w:val="clear" w:color="auto" w:fill="FFFFFF"/>
+        </w:rPr>
+        <w:t>:</w:t>
+      </w:r>
+    </w:p>
+    <w:p>
+      <w:pPr>
+        <w:spacing w:after="0" w:line="240" w:lineRule="auto"/>
+        <w:rPr>
+          <w:rFonts w:ascii="Segoe UI" w:eastAsia="Times New Roman" w:hAnsi="Segoe UI" w:cs="Segoe UI"/>
+          <w:color w:val="000000"/>
+          <w:sz w:val="21"/>
+          <w:szCs w:val="21"/>
+          <w:shd w:val="clear" w:color="auto" w:fill="FFFFFF"/>
+        </w:rPr>
+      </w:pPr>
+      <w:r>
+        <w:rPr>
+          <w:rFonts w:ascii="Segoe UI" w:eastAsia="Times New Roman" w:hAnsi="Segoe UI" w:cs="Segoe UI"/>
+          <w:color w:val="000000"/>
+          <w:sz w:val="21"/>
+          <w:szCs w:val="21"/>
+          <w:shd w:val="clear" w:color="auto" w:fill="FFFFFF"/>
+        </w:rPr>
+        <w:t xml:space="preserve">- </w:t>
+      </w:r>
+      <w:proofErr w:type="gramStart"/>
+      <w:r>
+        <w:rPr>
+          <w:rFonts w:ascii="Segoe UI" w:eastAsia="Times New Roman" w:hAnsi="Segoe UI" w:cs="Segoe UI"/>
+          <w:color w:val="000000"/>
+          <w:sz w:val="21"/>
+          <w:szCs w:val="21"/>
+          <w:shd w:val="clear" w:color="auto" w:fill="FFFFFF"/>
+        </w:rPr>
+        <w:t>task</w:t>
+      </w:r>
+      <w:proofErr w:type="gramEnd"/>
+      <w:r>
+        <w:rPr>
+          <w:rFonts w:ascii="Segoe UI" w:eastAsia="Times New Roman" w:hAnsi="Segoe UI" w:cs="Segoe UI"/>
+          <w:color w:val="000000"/>
+          <w:sz w:val="21"/>
+          <w:szCs w:val="21"/>
+          <w:shd w:val="clear" w:color="auto" w:fill="FFFFFF"/>
+        </w:rPr>
+        <w:t>: Npm@1</w:t>
+      </w:r>
+    </w:p>
+    <w:p>
+      <w:pPr>
+        <w:spacing w:after="0" w:line="240" w:lineRule="auto"/>
+        <w:rPr>
+          <w:rFonts w:ascii="Segoe UI" w:eastAsia="Times New Roman" w:hAnsi="Segoe UI" w:cs="Segoe UI"/>
+          <w:color w:val="000000"/>
+          <w:sz w:val="21"/>
+          <w:szCs w:val="21"/>
+          <w:shd w:val="clear" w:color="auto" w:fill="FFFFFF"/>
+        </w:rPr>
+      </w:pPr>
+      <w:r>
+        <w:rPr>
+          <w:rFonts w:ascii="Segoe UI" w:eastAsia="Times New Roman" w:hAnsi="Segoe UI" w:cs="Segoe UI"/>
+          <w:color w:val="000000"/>
+          <w:sz w:val="21"/>
+          <w:szCs w:val="21"/>
+          <w:shd w:val="clear" w:color="auto" w:fill="FFFFFF"/>
+        </w:rPr>
+        <w:t xml:space="preserve">  </w:t>
+      </w:r>
+      <w:proofErr w:type="spellStart"/>
+      <w:proofErr w:type="gramStart"/>
+      <w:r>
+        <w:rPr>
+          <w:rFonts w:ascii="Segoe UI" w:eastAsia="Times New Roman" w:hAnsi="Segoe UI" w:cs="Segoe UI"/>
+          <w:color w:val="000000"/>
+          <w:sz w:val="21"/>
+          <w:szCs w:val="21"/>
+          <w:shd w:val="clear" w:color="auto" w:fill="FFFFFF"/>
+        </w:rPr>
+        <w:t>displayName</w:t>
+      </w:r>
+      <w:proofErr w:type="spellEnd"/>
+      <w:proofErr w:type="gramEnd"/>
+      <w:r>
+        <w:rPr>
+          <w:rFonts w:ascii="Segoe UI" w:eastAsia="Times New Roman" w:hAnsi="Segoe UI" w:cs="Segoe UI"/>
+          <w:color w:val="000000"/>
+          <w:sz w:val="21"/>
+          <w:szCs w:val="21"/>
+          <w:shd w:val="clear" w:color="auto" w:fill="FFFFFF"/>
+        </w:rPr>
+        <w:t>: '</w:t>
+      </w:r>
+      <w:proofErr w:type="spellStart"/>
+      <w:r>
+        <w:rPr>
+          <w:rFonts w:ascii="Segoe UI" w:eastAsia="Times New Roman" w:hAnsi="Segoe UI" w:cs="Segoe UI"/>
+          <w:color w:val="000000"/>
+          <w:sz w:val="21"/>
+          <w:szCs w:val="21"/>
+          <w:shd w:val="clear" w:color="auto" w:fill="FFFFFF"/>
+        </w:rPr>
+        <w:t>npm</w:t>
+      </w:r>
+      <w:proofErr w:type="spellEnd"/>
+      <w:r>
+        <w:rPr>
+          <w:rFonts w:ascii="Segoe UI" w:eastAsia="Times New Roman" w:hAnsi="Segoe UI" w:cs="Segoe UI"/>
+          <w:color w:val="000000"/>
+          <w:sz w:val="21"/>
+          <w:szCs w:val="21"/>
+          <w:shd w:val="clear" w:color="auto" w:fill="FFFFFF"/>
+        </w:rPr>
+        <w:t xml:space="preserve"> install'</w:t>
+      </w:r>
+    </w:p>
+    <w:p>
+      <w:pPr>
+        <w:spacing w:after="0" w:line="240" w:lineRule="auto"/>
+        <w:rPr>
+          <w:rFonts w:ascii="Segoe UI" w:eastAsia="Times New Roman" w:hAnsi="Segoe UI" w:cs="Segoe UI"/>
+          <w:color w:val="000000"/>
+          <w:sz w:val="21"/>
+          <w:szCs w:val="21"/>
+          <w:shd w:val="clear" w:color="auto" w:fill="FFFFFF"/>
+        </w:rPr>
+      </w:pPr>
+      <w:r>
+        <w:rPr>
+          <w:rFonts w:ascii="Segoe UI" w:eastAsia="Times New Roman" w:hAnsi="Segoe UI" w:cs="Segoe UI"/>
+          <w:color w:val="000000"/>
+          <w:sz w:val="21"/>
+          <w:szCs w:val="21"/>
+          <w:shd w:val="clear" w:color="auto" w:fill="FFFFFF"/>
+        </w:rPr>
+        <w:t xml:space="preserve">  </w:t>
+      </w:r>
+      <w:proofErr w:type="gramStart"/>
+      <w:r>
+        <w:rPr>
+          <w:rFonts w:ascii="Segoe UI" w:eastAsia="Times New Roman" w:hAnsi="Segoe UI" w:cs="Segoe UI"/>
+          <w:color w:val="000000"/>
+          <w:sz w:val="21"/>
+          <w:szCs w:val="21"/>
+          <w:shd w:val="clear" w:color="auto" w:fill="FFFFFF"/>
+        </w:rPr>
+        <w:t>inputs</w:t>
+      </w:r>
+      <w:proofErr w:type="gramEnd"/>
+      <w:r>
+        <w:rPr>
+          <w:rFonts w:ascii="Segoe UI" w:eastAsia="Times New Roman" w:hAnsi="Segoe UI" w:cs="Segoe UI"/>
+          <w:color w:val="000000"/>
+          <w:sz w:val="21"/>
+          <w:szCs w:val="21"/>
+          <w:shd w:val="clear" w:color="auto" w:fill="FFFFFF"/>
+        </w:rPr>
+        <w:t>:</w:t>
+      </w:r>
+    </w:p>
+    <w:p>
+      <w:pPr>
+        <w:spacing w:after="0" w:line="240" w:lineRule="auto"/>
+        <w:rPr>
+          <w:rFonts w:ascii="Segoe UI" w:eastAsia="Times New Roman" w:hAnsi="Segoe UI" w:cs="Segoe UI"/>
+          <w:color w:val="000000"/>
+          <w:sz w:val="21"/>
+          <w:szCs w:val="21"/>
+          <w:shd w:val="clear" w:color="auto" w:fill="FFFFFF"/>
+        </w:rPr>
+      </w:pPr>
+      <w:r>
+        <w:rPr>
+          <w:rFonts w:ascii="Segoe UI" w:eastAsia="Times New Roman" w:hAnsi="Segoe UI" w:cs="Segoe UI"/>
+          <w:color w:val="000000"/>
+          <w:sz w:val="21"/>
+          <w:szCs w:val="21"/>
+          <w:shd w:val="clear" w:color="auto" w:fill="FFFFFF"/>
+        </w:rPr>
+        <w:t xml:space="preserve">    </w:t>
+      </w:r>
+      <w:proofErr w:type="gramStart"/>
+      <w:r>
+        <w:rPr>
+          <w:rFonts w:ascii="Segoe UI" w:eastAsia="Times New Roman" w:hAnsi="Segoe UI" w:cs="Segoe UI"/>
+          <w:color w:val="000000"/>
+          <w:sz w:val="21"/>
+          <w:szCs w:val="21"/>
+          <w:shd w:val="clear" w:color="auto" w:fill="FFFFFF"/>
+        </w:rPr>
+        <w:t>verbose</w:t>
+      </w:r>
+      <w:proofErr w:type="gramEnd"/>
+      <w:r>
+        <w:rPr>
+          <w:rFonts w:ascii="Segoe UI" w:eastAsia="Times New Roman" w:hAnsi="Segoe UI" w:cs="Segoe UI"/>
+          <w:color w:val="000000"/>
+          <w:sz w:val="21"/>
+          <w:szCs w:val="21"/>
+          <w:shd w:val="clear" w:color="auto" w:fill="FFFFFF"/>
+        </w:rPr>
+        <w:t>: false</w:t>
+      </w:r>
+    </w:p>
+    <w:p>
+      <w:pPr>
+        <w:spacing w:after="0" w:line="240" w:lineRule="auto"/>
+        <w:rPr>
+          <w:rFonts w:ascii="Segoe UI" w:eastAsia="Times New Roman" w:hAnsi="Segoe UI" w:cs="Segoe UI"/>
+          <w:color w:val="000000"/>
+          <w:sz w:val="21"/>
+          <w:szCs w:val="21"/>
+          <w:shd w:val="clear" w:color="auto" w:fill="FFFFFF"/>
+        </w:rPr>
+      </w:pPr>
+    </w:p>
+    <w:p>
+      <w:pPr>
+        <w:spacing w:after="0" w:line="240" w:lineRule="auto"/>
+        <w:rPr>
+          <w:rFonts w:ascii="Segoe UI" w:eastAsia="Times New Roman" w:hAnsi="Segoe UI" w:cs="Segoe UI"/>
+          <w:color w:val="000000"/>
+          <w:sz w:val="21"/>
+          <w:szCs w:val="21"/>
+          <w:shd w:val="clear" w:color="auto" w:fill="FFFFFF"/>
+        </w:rPr>
+      </w:pPr>
+      <w:r>
+        <w:rPr>
+          <w:rFonts w:ascii="Segoe UI" w:eastAsia="Times New Roman" w:hAnsi="Segoe UI" w:cs="Segoe UI"/>
+          <w:color w:val="000000"/>
+          <w:sz w:val="21"/>
+          <w:szCs w:val="21"/>
+          <w:shd w:val="clear" w:color="auto" w:fill="FFFFFF"/>
+        </w:rPr>
+        <w:t xml:space="preserve">- </w:t>
+      </w:r>
+      <w:proofErr w:type="gramStart"/>
+      <w:r>
+        <w:rPr>
+          <w:rFonts w:ascii="Segoe UI" w:eastAsia="Times New Roman" w:hAnsi="Segoe UI" w:cs="Segoe UI"/>
+          <w:color w:val="000000"/>
+          <w:sz w:val="21"/>
+          <w:szCs w:val="21"/>
+          <w:shd w:val="clear" w:color="auto" w:fill="FFFFFF"/>
+        </w:rPr>
+        <w:t>task</w:t>
+      </w:r>
+      <w:proofErr w:type="gramEnd"/>
+      <w:r>
+        <w:rPr>
+          <w:rFonts w:ascii="Segoe UI" w:eastAsia="Times New Roman" w:hAnsi="Segoe UI" w:cs="Segoe UI"/>
+          <w:color w:val="000000"/>
+          <w:sz w:val="21"/>
+          <w:szCs w:val="21"/>
+          <w:shd w:val="clear" w:color="auto" w:fill="FFFFFF"/>
+        </w:rPr>
+        <w:t>: Npm@1</w:t>
+      </w:r>
+    </w:p>
+    <w:p>
+      <w:pPr>
+        <w:spacing w:after="0" w:line="240" w:lineRule="auto"/>
+        <w:rPr>
+          <w:rFonts w:ascii="Segoe UI" w:eastAsia="Times New Roman" w:hAnsi="Segoe UI" w:cs="Segoe UI"/>
+          <w:color w:val="000000"/>
+          <w:sz w:val="21"/>
+          <w:szCs w:val="21"/>
+          <w:shd w:val="clear" w:color="auto" w:fill="FFFFFF"/>
+        </w:rPr>
+      </w:pPr>
+      <w:r>
+        <w:rPr>
+          <w:rFonts w:ascii="Segoe UI" w:eastAsia="Times New Roman" w:hAnsi="Segoe UI" w:cs="Segoe UI"/>
+          <w:color w:val="000000"/>
+          <w:sz w:val="21"/>
+          <w:szCs w:val="21"/>
+          <w:shd w:val="clear" w:color="auto" w:fill="FFFFFF"/>
+        </w:rPr>
+        <w:t xml:space="preserve">  </w:t>
+      </w:r>
+      <w:proofErr w:type="spellStart"/>
+      <w:proofErr w:type="gramStart"/>
+      <w:r>
+        <w:rPr>
+          <w:rFonts w:ascii="Segoe UI" w:eastAsia="Times New Roman" w:hAnsi="Segoe UI" w:cs="Segoe UI"/>
+          <w:color w:val="000000"/>
+          <w:sz w:val="21"/>
+          <w:szCs w:val="21"/>
+          <w:shd w:val="clear" w:color="auto" w:fill="FFFFFF"/>
+        </w:rPr>
+        <w:t>displayName</w:t>
+      </w:r>
+      <w:proofErr w:type="spellEnd"/>
+      <w:proofErr w:type="gramEnd"/>
+      <w:r>
+        <w:rPr>
+          <w:rFonts w:ascii="Segoe UI" w:eastAsia="Times New Roman" w:hAnsi="Segoe UI" w:cs="Segoe UI"/>
+          <w:color w:val="000000"/>
+          <w:sz w:val="21"/>
+          <w:szCs w:val="21"/>
+          <w:shd w:val="clear" w:color="auto" w:fill="FFFFFF"/>
+        </w:rPr>
+        <w:t>: '</w:t>
+      </w:r>
+      <w:proofErr w:type="spellStart"/>
+      <w:r>
+        <w:rPr>
+          <w:rFonts w:ascii="Segoe UI" w:eastAsia="Times New Roman" w:hAnsi="Segoe UI" w:cs="Segoe UI"/>
+          <w:color w:val="000000"/>
+          <w:sz w:val="21"/>
+          <w:szCs w:val="21"/>
+          <w:shd w:val="clear" w:color="auto" w:fill="FFFFFF"/>
+        </w:rPr>
+        <w:t>npm</w:t>
+      </w:r>
+      <w:proofErr w:type="spellEnd"/>
+      <w:r>
+        <w:rPr>
+          <w:rFonts w:ascii="Segoe UI" w:eastAsia="Times New Roman" w:hAnsi="Segoe UI" w:cs="Segoe UI"/>
+          <w:color w:val="000000"/>
+          <w:sz w:val="21"/>
+          <w:szCs w:val="21"/>
+          <w:shd w:val="clear" w:color="auto" w:fill="FFFFFF"/>
+        </w:rPr>
+        <w:t xml:space="preserve"> custom'</w:t>
+      </w:r>
+    </w:p>
+    <w:p>
+      <w:pPr>
+        <w:spacing w:after="0" w:line="240" w:lineRule="auto"/>
+        <w:rPr>
+          <w:rFonts w:ascii="Segoe UI" w:eastAsia="Times New Roman" w:hAnsi="Segoe UI" w:cs="Segoe UI"/>
+          <w:color w:val="000000"/>
+          <w:sz w:val="21"/>
+          <w:szCs w:val="21"/>
+          <w:shd w:val="clear" w:color="auto" w:fill="FFFFFF"/>
+        </w:rPr>
+      </w:pPr>
+      <w:r>
+        <w:rPr>
+          <w:rFonts w:ascii="Segoe UI" w:eastAsia="Times New Roman" w:hAnsi="Segoe UI" w:cs="Segoe UI"/>
+          <w:color w:val="000000"/>
+          <w:sz w:val="21"/>
+          <w:szCs w:val="21"/>
+          <w:shd w:val="clear" w:color="auto" w:fill="FFFFFF"/>
+        </w:rPr>
+        <w:t xml:space="preserve">  </w:t>
+      </w:r>
+      <w:proofErr w:type="gramStart"/>
+      <w:r>
+        <w:rPr>
+          <w:rFonts w:ascii="Segoe UI" w:eastAsia="Times New Roman" w:hAnsi="Segoe UI" w:cs="Segoe UI"/>
+          <w:color w:val="000000"/>
+          <w:sz w:val="21"/>
+          <w:szCs w:val="21"/>
+          <w:shd w:val="clear" w:color="auto" w:fill="FFFFFF"/>
+        </w:rPr>
+        <w:t>inputs</w:t>
+      </w:r>
+      <w:proofErr w:type="gramEnd"/>
+      <w:r>
+        <w:rPr>
+          <w:rFonts w:ascii="Segoe UI" w:eastAsia="Times New Roman" w:hAnsi="Segoe UI" w:cs="Segoe UI"/>
+          <w:color w:val="000000"/>
+          <w:sz w:val="21"/>
+          <w:szCs w:val="21"/>
+          <w:shd w:val="clear" w:color="auto" w:fill="FFFFFF"/>
+        </w:rPr>
+        <w:t>:</w:t>
+      </w:r>
+    </w:p>
+    <w:p>
+      <w:pPr>
+        <w:spacing w:after="0" w:line="240" w:lineRule="auto"/>
+        <w:rPr>
+          <w:rFonts w:ascii="Segoe UI" w:eastAsia="Times New Roman" w:hAnsi="Segoe UI" w:cs="Segoe UI"/>
+          <w:color w:val="000000"/>
+          <w:sz w:val="21"/>
+          <w:szCs w:val="21"/>
+          <w:shd w:val="clear" w:color="auto" w:fill="FFFFFF"/>
+        </w:rPr>
+      </w:pPr>
+      <w:r>
+        <w:rPr>
+          <w:rFonts w:ascii="Segoe UI" w:eastAsia="Times New Roman" w:hAnsi="Segoe UI" w:cs="Segoe UI"/>
+          <w:color w:val="000000"/>
+          <w:sz w:val="21"/>
+          <w:szCs w:val="21"/>
+          <w:shd w:val="clear" w:color="auto" w:fill="FFFFFF"/>
+        </w:rPr>
+        <w:t xml:space="preserve">    </w:t>
+      </w:r>
+      <w:proofErr w:type="gramStart"/>
+      <w:r>
+        <w:rPr>
+          <w:rFonts w:ascii="Segoe UI" w:eastAsia="Times New Roman" w:hAnsi="Segoe UI" w:cs="Segoe UI"/>
+          <w:color w:val="000000"/>
+          <w:sz w:val="21"/>
+          <w:szCs w:val="21"/>
+          <w:shd w:val="clear" w:color="auto" w:fill="FFFFFF"/>
+        </w:rPr>
+        <w:t>command</w:t>
+      </w:r>
+      <w:proofErr w:type="gramEnd"/>
+      <w:r>
+        <w:rPr>
+          <w:rFonts w:ascii="Segoe UI" w:eastAsia="Times New Roman" w:hAnsi="Segoe UI" w:cs="Segoe UI"/>
+          <w:color w:val="000000"/>
+          <w:sz w:val="21"/>
+          <w:szCs w:val="21"/>
+          <w:shd w:val="clear" w:color="auto" w:fill="FFFFFF"/>
+        </w:rPr>
+        <w:t>: custom</w:t>
+      </w:r>
+    </w:p>
+    <w:p>
+      <w:pPr>
+        <w:spacing w:after="0" w:line="240" w:lineRule="auto"/>
+        <w:rPr>
+          <w:rFonts w:ascii="Segoe UI" w:eastAsia="Times New Roman" w:hAnsi="Segoe UI" w:cs="Segoe UI"/>
+          <w:color w:val="000000"/>
+          <w:sz w:val="21"/>
+          <w:szCs w:val="21"/>
+          <w:shd w:val="clear" w:color="auto" w:fill="FFFFFF"/>
+        </w:rPr>
+      </w:pPr>
+      <w:r>
+        <w:rPr>
+          <w:rFonts w:ascii="Segoe UI" w:eastAsia="Times New Roman" w:hAnsi="Segoe UI" w:cs="Segoe UI"/>
+          <w:color w:val="000000"/>
+          <w:sz w:val="21"/>
+          <w:szCs w:val="21"/>
+          <w:shd w:val="clear" w:color="auto" w:fill="FFFFFF"/>
+        </w:rPr>
+        <w:t xml:space="preserve">    </w:t>
+      </w:r>
+      <w:proofErr w:type="gramStart"/>
+      <w:r>
+        <w:rPr>
+          <w:rFonts w:ascii="Segoe UI" w:eastAsia="Times New Roman" w:hAnsi="Segoe UI" w:cs="Segoe UI"/>
+          <w:color w:val="000000"/>
+          <w:sz w:val="21"/>
+          <w:szCs w:val="21"/>
+          <w:shd w:val="clear" w:color="auto" w:fill="FFFFFF"/>
+        </w:rPr>
+        <w:t>verbose</w:t>
+      </w:r>
+      <w:proofErr w:type="gramEnd"/>
+      <w:r>
+        <w:rPr>
+          <w:rFonts w:ascii="Segoe UI" w:eastAsia="Times New Roman" w:hAnsi="Segoe UI" w:cs="Segoe UI"/>
+          <w:color w:val="000000"/>
+          <w:sz w:val="21"/>
+          <w:szCs w:val="21"/>
+          <w:shd w:val="clear" w:color="auto" w:fill="FFFFFF"/>
+        </w:rPr>
+        <w:t>: false</w:t>
+      </w:r>
+    </w:p>
+    <w:p>
+      <w:pPr>
+        <w:spacing w:after="0" w:line="240" w:lineRule="auto"/>
+        <w:rPr>
+          <w:rFonts w:ascii="Segoe UI" w:eastAsia="Times New Roman" w:hAnsi="Segoe UI" w:cs="Segoe UI"/>
+          <w:color w:val="000000"/>
+          <w:sz w:val="21"/>
+          <w:szCs w:val="21"/>
+          <w:shd w:val="clear" w:color="auto" w:fill="FFFFFF"/>
+        </w:rPr>
+      </w:pPr>
+      <w:r>
+        <w:rPr>
+          <w:rFonts w:ascii="Segoe UI" w:eastAsia="Times New Roman" w:hAnsi="Segoe UI" w:cs="Segoe UI"/>
+          <w:color w:val="000000"/>
+          <w:sz w:val="21"/>
+          <w:szCs w:val="21"/>
+          <w:shd w:val="clear" w:color="auto" w:fill="FFFFFF"/>
+        </w:rPr>
+        <w:t xml:space="preserve">    </w:t>
+      </w:r>
+      <w:proofErr w:type="spellStart"/>
+      <w:proofErr w:type="gramStart"/>
+      <w:r>
+        <w:rPr>
+          <w:rFonts w:ascii="Segoe UI" w:eastAsia="Times New Roman" w:hAnsi="Segoe UI" w:cs="Segoe UI"/>
+          <w:color w:val="000000"/>
+          <w:sz w:val="21"/>
+          <w:szCs w:val="21"/>
+          <w:shd w:val="clear" w:color="auto" w:fill="FFFFFF"/>
+        </w:rPr>
+        <w:t>customCommand</w:t>
+      </w:r>
+      <w:proofErr w:type="spellEnd"/>
+      <w:proofErr w:type="gramEnd"/>
+      <w:r>
+        <w:rPr>
+          <w:rFonts w:ascii="Segoe UI" w:eastAsia="Times New Roman" w:hAnsi="Segoe UI" w:cs="Segoe UI"/>
+          <w:color w:val="000000"/>
+          <w:sz w:val="21"/>
+          <w:szCs w:val="21"/>
+          <w:shd w:val="clear" w:color="auto" w:fill="FFFFFF"/>
+        </w:rPr>
+        <w:t>: 'run build'</w:t>
+      </w:r>
+    </w:p>
+    <w:p>
+      <w:pPr>
+        <w:spacing w:after="0" w:line="240" w:lineRule="auto"/>
+        <w:rPr>
+          <w:rFonts w:ascii="Segoe UI" w:eastAsia="Times New Roman" w:hAnsi="Segoe UI" w:cs="Segoe UI"/>
+          <w:color w:val="000000"/>
+          <w:sz w:val="21"/>
+          <w:szCs w:val="21"/>
+          <w:shd w:val="clear" w:color="auto" w:fill="FFFFFF"/>
+        </w:rPr>
+      </w:pPr>
+    </w:p>
+    <w:p>
+      <w:pPr>
+        <w:spacing w:after="0" w:line="240" w:lineRule="auto"/>
+        <w:rPr>
+          <w:rFonts w:ascii="Segoe UI" w:eastAsia="Times New Roman" w:hAnsi="Segoe UI" w:cs="Segoe UI"/>
+          <w:color w:val="000000"/>
+          <w:sz w:val="21"/>
+          <w:szCs w:val="21"/>
+          <w:shd w:val="clear" w:color="auto" w:fill="FFFFFF"/>
+        </w:rPr>
+      </w:pPr>
+      <w:r>
+        <w:rPr>
+          <w:rFonts w:ascii="Segoe UI" w:eastAsia="Times New Roman" w:hAnsi="Segoe UI" w:cs="Segoe UI"/>
+          <w:color w:val="000000"/>
+          <w:sz w:val="21"/>
+          <w:szCs w:val="21"/>
+          <w:shd w:val="clear" w:color="auto" w:fill="FFFFFF"/>
+        </w:rPr>
+        <w:t xml:space="preserve">- </w:t>
+      </w:r>
+      <w:proofErr w:type="gramStart"/>
+      <w:r>
+        <w:rPr>
+          <w:rFonts w:ascii="Segoe UI" w:eastAsia="Times New Roman" w:hAnsi="Segoe UI" w:cs="Segoe UI"/>
+          <w:color w:val="000000"/>
+          <w:sz w:val="21"/>
+          <w:szCs w:val="21"/>
+          <w:shd w:val="clear" w:color="auto" w:fill="FFFFFF"/>
+        </w:rPr>
+        <w:t>task</w:t>
+      </w:r>
+      <w:proofErr w:type="gramEnd"/>
+      <w:r>
+        <w:rPr>
+          <w:rFonts w:ascii="Segoe UI" w:eastAsia="Times New Roman" w:hAnsi="Segoe UI" w:cs="Segoe UI"/>
+          <w:color w:val="000000"/>
+          <w:sz w:val="21"/>
+          <w:szCs w:val="21"/>
+          <w:shd w:val="clear" w:color="auto" w:fill="FFFFFF"/>
+        </w:rPr>
+        <w:t>: AzureRmWebAppDeployment@4</w:t>
+      </w:r>
+    </w:p>
+    <w:p>
+      <w:pPr>
+        <w:spacing w:after="0" w:line="240" w:lineRule="auto"/>
+        <w:rPr>
+          <w:rFonts w:ascii="Segoe UI" w:eastAsia="Times New Roman" w:hAnsi="Segoe UI" w:cs="Segoe UI"/>
+          <w:color w:val="000000"/>
+          <w:sz w:val="21"/>
+          <w:szCs w:val="21"/>
+          <w:shd w:val="clear" w:color="auto" w:fill="FFFFFF"/>
+        </w:rPr>
+      </w:pPr>
+      <w:r>
+        <w:rPr>
+          <w:rFonts w:ascii="Segoe UI" w:eastAsia="Times New Roman" w:hAnsi="Segoe UI" w:cs="Segoe UI"/>
+          <w:color w:val="000000"/>
+          <w:sz w:val="21"/>
+          <w:szCs w:val="21"/>
+          <w:shd w:val="clear" w:color="auto" w:fill="FFFFFF"/>
+        </w:rPr>
+        <w:t xml:space="preserve">  </w:t>
+      </w:r>
+      <w:proofErr w:type="spellStart"/>
+      <w:proofErr w:type="gramStart"/>
+      <w:r>
+        <w:rPr>
+          <w:rFonts w:ascii="Segoe UI" w:eastAsia="Times New Roman" w:hAnsi="Segoe UI" w:cs="Segoe UI"/>
+          <w:color w:val="000000"/>
+          <w:sz w:val="21"/>
+          <w:szCs w:val="21"/>
+          <w:shd w:val="clear" w:color="auto" w:fill="FFFFFF"/>
+        </w:rPr>
+        <w:t>displayName</w:t>
+      </w:r>
+      <w:proofErr w:type="spellEnd"/>
+      <w:proofErr w:type="gramEnd"/>
+      <w:r>
+        <w:rPr>
+          <w:rFonts w:ascii="Segoe UI" w:eastAsia="Times New Roman" w:hAnsi="Segoe UI" w:cs="Segoe UI"/>
+          <w:color w:val="000000"/>
+          <w:sz w:val="21"/>
+          <w:szCs w:val="21"/>
+          <w:shd w:val="clear" w:color="auto" w:fill="FFFFFF"/>
+        </w:rPr>
+        <w:t xml:space="preserve">: 'Azure App Service Deploy: </w:t>
+      </w:r>
+      <w:proofErr w:type="spellStart"/>
+      <w:r>
+        <w:rPr>
+          <w:rFonts w:ascii="Segoe UI" w:eastAsia="Times New Roman" w:hAnsi="Segoe UI" w:cs="Segoe UI"/>
+          <w:color w:val="000000"/>
+          <w:sz w:val="21"/>
+          <w:szCs w:val="21"/>
+          <w:shd w:val="clear" w:color="auto" w:fill="FFFFFF"/>
+        </w:rPr>
+        <w:t>reactcicd</w:t>
+      </w:r>
+      <w:proofErr w:type="spellEnd"/>
+      <w:r>
+        <w:rPr>
+          <w:rFonts w:ascii="Segoe UI" w:eastAsia="Times New Roman" w:hAnsi="Segoe UI" w:cs="Segoe UI"/>
+          <w:color w:val="000000"/>
+          <w:sz w:val="21"/>
+          <w:szCs w:val="21"/>
+          <w:shd w:val="clear" w:color="auto" w:fill="FFFFFF"/>
+        </w:rPr>
+        <w:t>'</w:t>
+      </w:r>
+    </w:p>
+    <w:p>
+      <w:pPr>
+        <w:spacing w:after="0" w:line="240" w:lineRule="auto"/>
+        <w:rPr>
+          <w:rFonts w:ascii="Segoe UI" w:eastAsia="Times New Roman" w:hAnsi="Segoe UI" w:cs="Segoe UI"/>
+          <w:color w:val="000000"/>
+          <w:sz w:val="21"/>
+          <w:szCs w:val="21"/>
+          <w:shd w:val="clear" w:color="auto" w:fill="FFFFFF"/>
+        </w:rPr>
+      </w:pPr>
+      <w:r>
+        <w:rPr>
+          <w:rFonts w:ascii="Segoe UI" w:eastAsia="Times New Roman" w:hAnsi="Segoe UI" w:cs="Segoe UI"/>
+          <w:color w:val="000000"/>
+          <w:sz w:val="21"/>
+          <w:szCs w:val="21"/>
+          <w:shd w:val="clear" w:color="auto" w:fill="FFFFFF"/>
+        </w:rPr>
+        <w:t xml:space="preserve">  </w:t>
+      </w:r>
+      <w:proofErr w:type="gramStart"/>
+      <w:r>
+        <w:rPr>
+          <w:rFonts w:ascii="Segoe UI" w:eastAsia="Times New Roman" w:hAnsi="Segoe UI" w:cs="Segoe UI"/>
+          <w:color w:val="000000"/>
+          <w:sz w:val="21"/>
+          <w:szCs w:val="21"/>
+          <w:shd w:val="clear" w:color="auto" w:fill="FFFFFF"/>
+        </w:rPr>
+        <w:t>inputs</w:t>
+      </w:r>
+      <w:proofErr w:type="gramEnd"/>
+      <w:r>
+        <w:rPr>
+          <w:rFonts w:ascii="Segoe UI" w:eastAsia="Times New Roman" w:hAnsi="Segoe UI" w:cs="Segoe UI"/>
+          <w:color w:val="000000"/>
+          <w:sz w:val="21"/>
+          <w:szCs w:val="21"/>
+          <w:shd w:val="clear" w:color="auto" w:fill="FFFFFF"/>
+        </w:rPr>
+        <w:t>:</w:t>
+      </w:r>
+    </w:p>
+    <w:p>
+      <w:pPr>
+        <w:spacing w:after="0" w:line="240" w:lineRule="auto"/>
+        <w:rPr>
+          <w:rFonts w:ascii="Segoe UI" w:eastAsia="Times New Roman" w:hAnsi="Segoe UI" w:cs="Segoe UI"/>
+          <w:color w:val="000000"/>
+          <w:sz w:val="21"/>
+          <w:szCs w:val="21"/>
+          <w:shd w:val="clear" w:color="auto" w:fill="FFFFFF"/>
+        </w:rPr>
+      </w:pPr>
+      <w:r>
+        <w:rPr>
+          <w:rFonts w:ascii="Segoe UI" w:eastAsia="Times New Roman" w:hAnsi="Segoe UI" w:cs="Segoe UI"/>
+          <w:color w:val="000000"/>
+          <w:sz w:val="21"/>
+          <w:szCs w:val="21"/>
+          <w:shd w:val="clear" w:color="auto" w:fill="FFFFFF"/>
+        </w:rPr>
+        <w:t xml:space="preserve">    </w:t>
+      </w:r>
+      <w:proofErr w:type="spellStart"/>
+      <w:proofErr w:type="gramStart"/>
+      <w:r>
+        <w:rPr>
+          <w:rFonts w:ascii="Segoe UI" w:eastAsia="Times New Roman" w:hAnsi="Segoe UI" w:cs="Segoe UI"/>
+          <w:color w:val="000000"/>
+          <w:sz w:val="21"/>
+          <w:szCs w:val="21"/>
+          <w:shd w:val="clear" w:color="auto" w:fill="FFFFFF"/>
+        </w:rPr>
+        <w:t>azureSubscription</w:t>
+      </w:r>
+      <w:proofErr w:type="spellEnd"/>
+      <w:proofErr w:type="gramEnd"/>
+      <w:r>
+        <w:rPr>
+          <w:rFonts w:ascii="Segoe UI" w:eastAsia="Times New Roman" w:hAnsi="Segoe UI" w:cs="Segoe UI"/>
+          <w:color w:val="000000"/>
+          <w:sz w:val="21"/>
+          <w:szCs w:val="21"/>
+          <w:shd w:val="clear" w:color="auto" w:fill="FFFFFF"/>
+        </w:rPr>
+        <w:t>: 'Free Trial (6d0d4ae1-33b7-4142-a31c-b2e39e37a660)'</w:t>
+      </w:r>
+    </w:p>
+    <w:p>
+      <w:pPr>
+        <w:spacing w:after="0" w:line="240" w:lineRule="auto"/>
+        <w:rPr>
+          <w:rFonts w:ascii="Segoe UI" w:eastAsia="Times New Roman" w:hAnsi="Segoe UI" w:cs="Segoe UI"/>
+          <w:color w:val="000000"/>
+          <w:sz w:val="21"/>
+          <w:szCs w:val="21"/>
+          <w:shd w:val="clear" w:color="auto" w:fill="FFFFFF"/>
+        </w:rPr>
+      </w:pPr>
+      <w:r>
+        <w:rPr>
+          <w:rFonts w:ascii="Segoe UI" w:eastAsia="Times New Roman" w:hAnsi="Segoe UI" w:cs="Segoe UI"/>
+          <w:color w:val="000000"/>
+          <w:sz w:val="21"/>
+          <w:szCs w:val="21"/>
+          <w:shd w:val="clear" w:color="auto" w:fill="FFFFFF"/>
+        </w:rPr>
+        <w:t xml:space="preserve">    </w:t>
+      </w:r>
+      <w:proofErr w:type="spellStart"/>
+      <w:r>
+        <w:rPr>
+          <w:rFonts w:ascii="Segoe UI" w:eastAsia="Times New Roman" w:hAnsi="Segoe UI" w:cs="Segoe UI"/>
+          <w:color w:val="000000"/>
+          <w:sz w:val="21"/>
+          <w:szCs w:val="21"/>
+          <w:shd w:val="clear" w:color="auto" w:fill="FFFFFF"/>
+        </w:rPr>
+        <w:t>WebAppName</w:t>
+      </w:r>
+      <w:proofErr w:type="spellEnd"/>
+      <w:r>
+        <w:rPr>
+          <w:rFonts w:ascii="Segoe UI" w:eastAsia="Times New Roman" w:hAnsi="Segoe UI" w:cs="Segoe UI"/>
+          <w:color w:val="000000"/>
+          <w:sz w:val="21"/>
+          <w:szCs w:val="21"/>
+          <w:shd w:val="clear" w:color="auto" w:fill="FFFFFF"/>
+        </w:rPr>
+        <w:t xml:space="preserve">: </w:t>
+      </w:r>
+      <w:proofErr w:type="spellStart"/>
+      <w:r>
+        <w:rPr>
+          <w:rFonts w:ascii="Segoe UI" w:eastAsia="Times New Roman" w:hAnsi="Segoe UI" w:cs="Segoe UI"/>
+          <w:color w:val="000000"/>
+          <w:sz w:val="21"/>
+          <w:szCs w:val="21"/>
+          <w:shd w:val="clear" w:color="auto" w:fill="FFFFFF"/>
+        </w:rPr>
+        <w:t>reactcicd</w:t>
+      </w:r>
+      <w:proofErr w:type="spellEnd"/>
+    </w:p>
+    <w:p>
+      <w:pPr>
+        <w:spacing w:after="0" w:line="240" w:lineRule="auto"/>
+        <w:rPr>
+          <w:rFonts w:ascii="Segoe UI" w:eastAsia="Times New Roman" w:hAnsi="Segoe UI" w:cs="Segoe UI"/>
+          <w:color w:val="000000"/>
+          <w:sz w:val="21"/>
+          <w:szCs w:val="21"/>
+          <w:shd w:val="clear" w:color="auto" w:fill="FFFFFF"/>
+        </w:rPr>
+      </w:pPr>
+      <w:r>
+        <w:rPr>
+          <w:rFonts w:ascii="Segoe UI" w:eastAsia="Times New Roman" w:hAnsi="Segoe UI" w:cs="Segoe UI"/>
+          <w:color w:val="000000"/>
+          <w:sz w:val="21"/>
+          <w:szCs w:val="21"/>
+          <w:shd w:val="clear" w:color="auto" w:fill="FFFFFF"/>
+        </w:rPr>
+        <w:t xml:space="preserve">    </w:t>
+      </w:r>
+      <w:proofErr w:type="spellStart"/>
+      <w:proofErr w:type="gramStart"/>
+      <w:r>
+        <w:rPr>
+          <w:rFonts w:ascii="Segoe UI" w:eastAsia="Times New Roman" w:hAnsi="Segoe UI" w:cs="Segoe UI"/>
+          <w:color w:val="000000"/>
+          <w:sz w:val="21"/>
+          <w:szCs w:val="21"/>
+          <w:shd w:val="clear" w:color="auto" w:fill="FFFFFF"/>
+        </w:rPr>
+        <w:t>packageForLinux</w:t>
+      </w:r>
+      <w:proofErr w:type="spellEnd"/>
+      <w:proofErr w:type="gramEnd"/>
+      <w:r>
+        <w:rPr>
+          <w:rFonts w:ascii="Segoe UI" w:eastAsia="Times New Roman" w:hAnsi="Segoe UI" w:cs="Segoe UI"/>
+          <w:color w:val="000000"/>
+          <w:sz w:val="21"/>
+          <w:szCs w:val="21"/>
+          <w:shd w:val="clear" w:color="auto" w:fill="FFFFFF"/>
+        </w:rPr>
+        <w:t>: '$(</w:t>
+      </w:r>
+      <w:proofErr w:type="spellStart"/>
+      <w:r>
+        <w:rPr>
+          <w:rFonts w:ascii="Segoe UI" w:eastAsia="Times New Roman" w:hAnsi="Segoe UI" w:cs="Segoe UI"/>
+          <w:color w:val="000000"/>
+          <w:sz w:val="21"/>
+          <w:szCs w:val="21"/>
+          <w:shd w:val="clear" w:color="auto" w:fill="FFFFFF"/>
+        </w:rPr>
+        <w:t>System.DefaultWorkingDirectory</w:t>
+      </w:r>
+      <w:proofErr w:type="spellEnd"/>
+      <w:r>
+        <w:rPr>
+          <w:rFonts w:ascii="Segoe UI" w:eastAsia="Times New Roman" w:hAnsi="Segoe UI" w:cs="Segoe UI"/>
+          <w:color w:val="000000"/>
+          <w:sz w:val="21"/>
+          <w:szCs w:val="21"/>
+          <w:shd w:val="clear" w:color="auto" w:fill="FFFFFF"/>
+        </w:rPr>
+        <w:t>)/build'</w:t>
+      </w:r>
+    </w:p>
+    <w:p>
+      <w:pPr>
+        <w:spacing w:after="0" w:line="240" w:lineRule="auto"/>
+        <w:rPr>
+          <w:rFonts w:ascii="Segoe UI" w:eastAsia="Times New Roman" w:hAnsi="Segoe UI" w:cs="Segoe UI"/>
+          <w:color w:val="000000"/>
+          <w:sz w:val="21"/>
+          <w:szCs w:val="21"/>
+          <w:shd w:val="clear" w:color="auto" w:fill="FFFFFF"/>
+        </w:rPr>
+      </w:pPr>
+    </w:p>
+    <w:p>
+      <w:pPr>
+        <w:pStyle w:val="ListParagraph"/>
+        <w:numPr>
+          <w:ilvl w:val="0"/>
+          <w:numId w:val="3"/>
+        </w:numPr>
+        <w:spacing w:after="0" w:line="240" w:lineRule="auto"/>
+        <w:rPr>
+          <w:rFonts w:ascii="Segoe UI" w:eastAsia="Times New Roman" w:hAnsi="Segoe UI" w:cs="Segoe UI"/>
+          <w:color w:val="444444"/>
+          <w:sz w:val="36"/>
+          <w:szCs w:val="36"/>
+        </w:rPr>
+      </w:pPr>
+      <w:r>
+        <w:rPr>
+          <w:rFonts w:ascii="Segoe UI" w:hAnsi="Segoe UI" w:cs="Segoe UI"/>
+          <w:color w:val="444444"/>
+        </w:rPr>
+        <w:t xml:space="preserve">Next Add below </w:t>
+      </w:r>
+      <w:proofErr w:type="spellStart"/>
+      <w:r>
+        <w:rPr>
+          <w:rFonts w:ascii="Segoe UI" w:hAnsi="Segoe UI" w:cs="Segoe UI"/>
+          <w:color w:val="444444"/>
+        </w:rPr>
+        <w:t>Taks</w:t>
+      </w:r>
+      <w:proofErr w:type="spellEnd"/>
+      <w:r>
+        <w:rPr>
+          <w:rFonts w:ascii="Segoe UI" w:hAnsi="Segoe UI" w:cs="Segoe UI"/>
+          <w:color w:val="444444"/>
+        </w:rPr>
+        <w:t xml:space="preserve"> to Agent job 1.</w:t>
+      </w:r>
+      <w:bookmarkStart w:id="0" w:name="_GoBack"/>
       <w:bookmarkEnd w:id="0"/>
+      <w:r>
+        <w:rPr>
+          <w:noProof/>
+        </w:rPr>
+        <w:t xml:space="preserve"> </w:t>
+      </w:r>
+      <w:r>
+        <w:rPr>
+          <w:noProof/>
+        </w:rPr>
+        <w:drawing>
+          <wp:inline distT="0" distB="0" distL="0" distR="0" wp14:anchorId="13516FE5" wp14:editId="7F8E3C26">
+            <wp:extent cx="5943600" cy="3655060"/>
+            <wp:effectExtent l="0" t="0" r="0" b="2540"/>
+            <wp:docPr id="16" name="Picture 16"/>
+            <wp:cNvGraphicFramePr>
+              <a:graphicFrameLocks xmlns:a="http://schemas.openxmlformats.org/drawingml/2006/main" noChangeAspect="1"/>
+            </wp:cNvGraphicFramePr>
+            <a:graphic xmlns:a="http://schemas.openxmlformats.org/drawingml/2006/main">
+              <a:graphicData uri="http://schemas.openxmlformats.org/drawingml/2006/picture">
+                <pic:pic xmlns:pic="http://schemas.openxmlformats.org/drawingml/2006/picture">
+                  <pic:nvPicPr>
+                    <pic:cNvPr id="1" name=""/>
+                    <pic:cNvPicPr/>
+                  </pic:nvPicPr>
+                  <pic:blipFill>
+                    <a:blip r:embed="rId23"/>
+                    <a:stretch>
+                      <a:fillRect/>
+                    </a:stretch>
+                  </pic:blipFill>
+                  <pic:spPr>
+                    <a:xfrm>
+                      <a:off x="0" y="0"/>
+                      <a:ext cx="5943600" cy="3655060"/>
+                    </a:xfrm>
+                    <a:prstGeom prst="rect">
+                      <a:avLst/>
+                    </a:prstGeom>
+                  </pic:spPr>
+                </pic:pic>
+              </a:graphicData>
+            </a:graphic>
+          </wp:inline>
+        </w:drawing>
+      </w:r>
+    </w:p>
+    <w:p>
+      <w:pPr>
+        <w:shd w:val="clear" w:color="auto" w:fill="FFFFFF"/>
+        <w:spacing w:before="450" w:after="150" w:line="240" w:lineRule="auto"/>
+        <w:outlineLvl w:val="1"/>
+        <w:rPr>
+          <w:rFonts w:ascii="Segoe UI" w:eastAsia="Times New Roman" w:hAnsi="Segoe UI" w:cs="Segoe UI"/>
+          <w:color w:val="444444"/>
+          <w:sz w:val="36"/>
+          <w:szCs w:val="36"/>
+        </w:rPr>
+      </w:pPr>
+      <w:r>
+        <w:rPr>
+          <w:noProof/>
+        </w:rPr>
+        <w:lastRenderedPageBreak/>
+        <w:drawing>
+          <wp:inline distT="0" distB="0" distL="0" distR="0" wp14:anchorId="6D07B580" wp14:editId="63AFD9FA">
+            <wp:extent cx="5943600" cy="3288030"/>
+            <wp:effectExtent l="0" t="0" r="0" b="7620"/>
+            <wp:docPr id="17" name="Picture 17"/>
+            <wp:cNvGraphicFramePr>
+              <a:graphicFrameLocks xmlns:a="http://schemas.openxmlformats.org/drawingml/2006/main" noChangeAspect="1"/>
+            </wp:cNvGraphicFramePr>
+            <a:graphic xmlns:a="http://schemas.openxmlformats.org/drawingml/2006/main">
+              <a:graphicData uri="http://schemas.openxmlformats.org/drawingml/2006/picture">
+                <pic:pic xmlns:pic="http://schemas.openxmlformats.org/drawingml/2006/picture">
+                  <pic:nvPicPr>
+                    <pic:cNvPr id="1" name=""/>
+                    <pic:cNvPicPr/>
+                  </pic:nvPicPr>
+                  <pic:blipFill>
+                    <a:blip r:embed="rId24"/>
+                    <a:stretch>
+                      <a:fillRect/>
+                    </a:stretch>
+                  </pic:blipFill>
+                  <pic:spPr>
+                    <a:xfrm>
+                      <a:off x="0" y="0"/>
+                      <a:ext cx="5943600" cy="3288030"/>
+                    </a:xfrm>
+                    <a:prstGeom prst="rect">
+                      <a:avLst/>
+                    </a:prstGeom>
+                  </pic:spPr>
+                </pic:pic>
+              </a:graphicData>
+            </a:graphic>
+          </wp:inline>
+        </w:drawing>
+      </w:r>
+    </w:p>
+    <w:p>
+      <w:pPr>
+        <w:shd w:val="clear" w:color="auto" w:fill="FFFFFF"/>
+        <w:spacing w:before="450" w:after="150" w:line="240" w:lineRule="auto"/>
+        <w:outlineLvl w:val="1"/>
+        <w:rPr>
+          <w:rFonts w:ascii="Segoe UI" w:eastAsia="Times New Roman" w:hAnsi="Segoe UI" w:cs="Segoe UI"/>
+          <w:color w:val="444444"/>
+          <w:sz w:val="36"/>
+          <w:szCs w:val="36"/>
+        </w:rPr>
+      </w:pPr>
+    </w:p>
+    <w:p>
+      <w:pPr>
+        <w:shd w:val="clear" w:color="auto" w:fill="FFFFFF"/>
+        <w:spacing w:before="450" w:after="150" w:line="240" w:lineRule="auto"/>
+        <w:outlineLvl w:val="1"/>
+        <w:rPr>
+          <w:rFonts w:ascii="Segoe UI" w:eastAsia="Times New Roman" w:hAnsi="Segoe UI" w:cs="Segoe UI"/>
+          <w:color w:val="444444"/>
+          <w:sz w:val="36"/>
+          <w:szCs w:val="36"/>
+        </w:rPr>
+      </w:pPr>
+      <w:r>
+        <w:rPr>
+          <w:noProof/>
+        </w:rPr>
+        <w:drawing>
+          <wp:inline distT="0" distB="0" distL="0" distR="0" wp14:anchorId="3668AE85" wp14:editId="36A716B5">
+            <wp:extent cx="5943600" cy="3816350"/>
+            <wp:effectExtent l="0" t="0" r="0" b="0"/>
+            <wp:docPr id="19" name="Picture 19"/>
+            <wp:cNvGraphicFramePr>
+              <a:graphicFrameLocks xmlns:a="http://schemas.openxmlformats.org/drawingml/2006/main" noChangeAspect="1"/>
+            </wp:cNvGraphicFramePr>
+            <a:graphic xmlns:a="http://schemas.openxmlformats.org/drawingml/2006/main">
+              <a:graphicData uri="http://schemas.openxmlformats.org/drawingml/2006/picture">
+                <pic:pic xmlns:pic="http://schemas.openxmlformats.org/drawingml/2006/picture">
+                  <pic:nvPicPr>
+                    <pic:cNvPr id="1" name=""/>
+                    <pic:cNvPicPr/>
+                  </pic:nvPicPr>
+                  <pic:blipFill>
+                    <a:blip r:embed="rId25"/>
+                    <a:stretch>
+                      <a:fillRect/>
+                    </a:stretch>
+                  </pic:blipFill>
+                  <pic:spPr>
+                    <a:xfrm>
+                      <a:off x="0" y="0"/>
+                      <a:ext cx="5943600" cy="3816350"/>
+                    </a:xfrm>
+                    <a:prstGeom prst="rect">
+                      <a:avLst/>
+                    </a:prstGeom>
+                  </pic:spPr>
+                </pic:pic>
+              </a:graphicData>
+            </a:graphic>
+          </wp:inline>
+        </w:drawing>
+      </w:r>
     </w:p>
     <w:sectPr>
       <w:pgSz w:w="12240" w:h="15840"/>
@@ -1311,6 +3656,97 @@
 <file path=word/numbering.xml><?xml version="1.0" encoding="utf-8"?>
 <w:numbering xmlns:wpc="http://schemas.microsoft.com/office/word/2010/wordprocessingCanvas" xmlns:cx="http://schemas.microsoft.com/office/drawing/2014/chartex" xmlns:cx1="http://schemas.microsoft.com/office/drawing/2015/9/8/chartex" xmlns:mc="http://schemas.openxmlformats.org/markup-compatibility/2006" xmlns:o="urn:schemas-microsoft-com:office:office" xmlns:r="http://schemas.openxmlformats.org/officeDocument/2006/relationships" xmlns:m="http://schemas.openxmlformats.org/officeDocument/2006/math" xmlns:v="urn:schemas-microsoft-com:vml" xmlns:wp14="http://schemas.microsoft.com/office/word/2010/wordprocessingDrawing" xmlns:wp="http://schemas.openxmlformats.org/drawingml/2006/wordprocessingDrawing" xmlns:w10="urn:schemas-microsoft-com:office:word" xmlns:w="http://schemas.openxmlformats.org/wordprocessingml/2006/main" xmlns:w14="http://schemas.microsoft.com/office/word/2010/wordml" xmlns:w15="http://schemas.microsoft.com/office/word/2012/wordml" xmlns:w16se="http://schemas.microsoft.com/office/word/2015/wordml/symex" xmlns:wpg="http://schemas.microsoft.com/office/word/2010/wordprocessingGroup" xmlns:wpi="http://schemas.microsoft.com/office/word/2010/wordprocessingInk" xmlns:wne="http://schemas.microsoft.com/office/word/2006/wordml" xmlns:wps="http://schemas.microsoft.com/office/word/2010/wordprocessingShape" mc:Ignorable="w14 w15 w16se wp14">
   <w:abstractNum w:abstractNumId="0" w15:restartNumberingAfterBreak="0">
+    <w:nsid w:val="024C5662"/>
+    <w:multiLevelType w:val="hybridMultilevel"/>
+    <w:tmpl w:val="6C627B76"/>
+    <w:lvl w:ilvl="0" w:tplc="71C61E9A">
+      <w:start w:val="12"/>
+      <w:numFmt w:val="decimal"/>
+      <w:lvlText w:val="%1."/>
+      <w:lvlJc w:val="left"/>
+      <w:pPr>
+        <w:ind w:left="720" w:hanging="360"/>
+      </w:pPr>
+      <w:rPr>
+        <w:rFonts w:eastAsiaTheme="minorHAnsi" w:hint="default"/>
+        <w:color w:val="444444"/>
+        <w:sz w:val="22"/>
+      </w:rPr>
+    </w:lvl>
+    <w:lvl w:ilvl="1" w:tplc="04090019" w:tentative="1">
+      <w:start w:val="1"/>
+      <w:numFmt w:val="lowerLetter"/>
+      <w:lvlText w:val="%2."/>
+      <w:lvlJc w:val="left"/>
+      <w:pPr>
+        <w:ind w:left="1440" w:hanging="360"/>
+      </w:pPr>
+    </w:lvl>
+    <w:lvl w:ilvl="2" w:tplc="0409001B" w:tentative="1">
+      <w:start w:val="1"/>
+      <w:numFmt w:val="lowerRoman"/>
+      <w:lvlText w:val="%3."/>
+      <w:lvlJc w:val="right"/>
+      <w:pPr>
+        <w:ind w:left="2160" w:hanging="180"/>
+      </w:pPr>
+    </w:lvl>
+    <w:lvl w:ilvl="3" w:tplc="0409000F" w:tentative="1">
+      <w:start w:val="1"/>
+      <w:numFmt w:val="decimal"/>
+      <w:lvlText w:val="%4."/>
+      <w:lvlJc w:val="left"/>
+      <w:pPr>
+        <w:ind w:left="2880" w:hanging="360"/>
+      </w:pPr>
+    </w:lvl>
+    <w:lvl w:ilvl="4" w:tplc="04090019" w:tentative="1">
+      <w:start w:val="1"/>
+      <w:numFmt w:val="lowerLetter"/>
+      <w:lvlText w:val="%5."/>
+      <w:lvlJc w:val="left"/>
+      <w:pPr>
+        <w:ind w:left="3600" w:hanging="360"/>
+      </w:pPr>
+    </w:lvl>
+    <w:lvl w:ilvl="5" w:tplc="0409001B" w:tentative="1">
+      <w:start w:val="1"/>
+      <w:numFmt w:val="lowerRoman"/>
+      <w:lvlText w:val="%6."/>
+      <w:lvlJc w:val="right"/>
+      <w:pPr>
+        <w:ind w:left="4320" w:hanging="180"/>
+      </w:pPr>
+    </w:lvl>
+    <w:lvl w:ilvl="6" w:tplc="0409000F" w:tentative="1">
+      <w:start w:val="1"/>
+      <w:numFmt w:val="decimal"/>
+      <w:lvlText w:val="%7."/>
+      <w:lvlJc w:val="left"/>
+      <w:pPr>
+        <w:ind w:left="5040" w:hanging="360"/>
+      </w:pPr>
+    </w:lvl>
+    <w:lvl w:ilvl="7" w:tplc="04090019" w:tentative="1">
+      <w:start w:val="1"/>
+      <w:numFmt w:val="lowerLetter"/>
+      <w:lvlText w:val="%8."/>
+      <w:lvlJc w:val="left"/>
+      <w:pPr>
+        <w:ind w:left="5760" w:hanging="360"/>
+      </w:pPr>
+    </w:lvl>
+    <w:lvl w:ilvl="8" w:tplc="0409001B" w:tentative="1">
+      <w:start w:val="1"/>
+      <w:numFmt w:val="lowerRoman"/>
+      <w:lvlText w:val="%9."/>
+      <w:lvlJc w:val="right"/>
+      <w:pPr>
+        <w:ind w:left="6480" w:hanging="180"/>
+      </w:pPr>
+    </w:lvl>
+  </w:abstractNum>
+  <w:abstractNum w:abstractNumId="1" w15:restartNumberingAfterBreak="0">
     <w:nsid w:val="19690B7E"/>
     <w:multiLevelType w:val="multilevel"/>
     <w:tmpl w:val="48E86464"/>
@@ -1423,7 +3859,103 @@
       </w:pPr>
     </w:lvl>
   </w:abstractNum>
+  <w:abstractNum w:abstractNumId="2" w15:restartNumberingAfterBreak="0">
+    <w:nsid w:val="303113AA"/>
+    <w:multiLevelType w:val="hybridMultilevel"/>
+    <w:tmpl w:val="FF505E4A"/>
+    <w:lvl w:ilvl="0" w:tplc="ACF60EA4">
+      <w:start w:val="1"/>
+      <w:numFmt w:val="decimal"/>
+      <w:lvlText w:val="%1."/>
+      <w:lvlJc w:val="left"/>
+      <w:pPr>
+        <w:ind w:left="720" w:hanging="360"/>
+      </w:pPr>
+      <w:rPr>
+        <w:rFonts w:eastAsiaTheme="minorHAnsi" w:hint="default"/>
+        <w:sz w:val="22"/>
+      </w:rPr>
+    </w:lvl>
+    <w:lvl w:ilvl="1" w:tplc="04090019" w:tentative="1">
+      <w:start w:val="1"/>
+      <w:numFmt w:val="lowerLetter"/>
+      <w:lvlText w:val="%2."/>
+      <w:lvlJc w:val="left"/>
+      <w:pPr>
+        <w:ind w:left="1440" w:hanging="360"/>
+      </w:pPr>
+    </w:lvl>
+    <w:lvl w:ilvl="2" w:tplc="0409001B" w:tentative="1">
+      <w:start w:val="1"/>
+      <w:numFmt w:val="lowerRoman"/>
+      <w:lvlText w:val="%3."/>
+      <w:lvlJc w:val="right"/>
+      <w:pPr>
+        <w:ind w:left="2160" w:hanging="180"/>
+      </w:pPr>
+    </w:lvl>
+    <w:lvl w:ilvl="3" w:tplc="0409000F" w:tentative="1">
+      <w:start w:val="1"/>
+      <w:numFmt w:val="decimal"/>
+      <w:lvlText w:val="%4."/>
+      <w:lvlJc w:val="left"/>
+      <w:pPr>
+        <w:ind w:left="2880" w:hanging="360"/>
+      </w:pPr>
+    </w:lvl>
+    <w:lvl w:ilvl="4" w:tplc="04090019" w:tentative="1">
+      <w:start w:val="1"/>
+      <w:numFmt w:val="lowerLetter"/>
+      <w:lvlText w:val="%5."/>
+      <w:lvlJc w:val="left"/>
+      <w:pPr>
+        <w:ind w:left="3600" w:hanging="360"/>
+      </w:pPr>
+    </w:lvl>
+    <w:lvl w:ilvl="5" w:tplc="0409001B" w:tentative="1">
+      <w:start w:val="1"/>
+      <w:numFmt w:val="lowerRoman"/>
+      <w:lvlText w:val="%6."/>
+      <w:lvlJc w:val="right"/>
+      <w:pPr>
+        <w:ind w:left="4320" w:hanging="180"/>
+      </w:pPr>
+    </w:lvl>
+    <w:lvl w:ilvl="6" w:tplc="0409000F" w:tentative="1">
+      <w:start w:val="1"/>
+      <w:numFmt w:val="decimal"/>
+      <w:lvlText w:val="%7."/>
+      <w:lvlJc w:val="left"/>
+      <w:pPr>
+        <w:ind w:left="5040" w:hanging="360"/>
+      </w:pPr>
+    </w:lvl>
+    <w:lvl w:ilvl="7" w:tplc="04090019" w:tentative="1">
+      <w:start w:val="1"/>
+      <w:numFmt w:val="lowerLetter"/>
+      <w:lvlText w:val="%8."/>
+      <w:lvlJc w:val="left"/>
+      <w:pPr>
+        <w:ind w:left="5760" w:hanging="360"/>
+      </w:pPr>
+    </w:lvl>
+    <w:lvl w:ilvl="8" w:tplc="0409001B" w:tentative="1">
+      <w:start w:val="1"/>
+      <w:numFmt w:val="lowerRoman"/>
+      <w:lvlText w:val="%9."/>
+      <w:lvlJc w:val="right"/>
+      <w:pPr>
+        <w:ind w:left="6480" w:hanging="180"/>
+      </w:pPr>
+    </w:lvl>
+  </w:abstractNum>
   <w:num w:numId="1">
+    <w:abstractNumId w:val="1"/>
+  </w:num>
+  <w:num w:numId="2">
+    <w:abstractNumId w:val="2"/>
+  </w:num>
+  <w:num w:numId="3">
     <w:abstractNumId w:val="0"/>
   </w:num>
 </w:numbering>
@@ -1988,6 +4520,17 @@
       <w:bCs/>
     </w:rPr>
   </w:style>
+  <w:style w:type="paragraph" w:styleId="ListParagraph">
+    <w:name w:val="List Paragraph"/>
+    <w:basedOn w:val="Normal"/>
+    <w:uiPriority w:val="34"/>
+    <w:qFormat/>
+    <w:rsid w:val="004670CC"/>
+    <w:pPr>
+      <w:ind w:left="720"/>
+      <w:contextualSpacing/>
+    </w:pPr>
+  </w:style>
 </w:styles>
 </file>
 

</xml_diff>